<commit_message>
added sesion caducada por inactividad
</commit_message>
<xml_diff>
--- a/documentacion_usuario/Automatizacion_emision_boletos_Citibank.docx
+++ b/documentacion_usuario/Automatizacion_emision_boletos_Citibank.docx
@@ -2260,14 +2260,28 @@
                 <w:rFonts w:cs="Arial"/>
                 <w:lang w:val="en-GB"/>
               </w:rPr>
-              <w:t>20</w:t>
+              <w:t>14</w:t>
             </w:r>
             <w:r>
               <w:rPr>
                 <w:rFonts w:cs="Arial"/>
                 <w:lang w:val="en-GB"/>
               </w:rPr>
-              <w:t>/09/2019</w:t>
+              <w:t>/</w:t>
+            </w:r>
+            <w:r>
+              <w:rPr>
+                <w:rFonts w:cs="Arial"/>
+                <w:lang w:val="en-GB"/>
+              </w:rPr>
+              <w:t>10</w:t>
+            </w:r>
+            <w:r>
+              <w:rPr>
+                <w:rFonts w:cs="Arial"/>
+                <w:lang w:val="en-GB"/>
+              </w:rPr>
+              <w:t>/2019</w:t>
             </w:r>
           </w:p>
         </w:tc>
@@ -2826,7 +2840,16 @@
           <w:rFonts w:cstheme="minorHAnsi"/>
           <w:lang w:val="es-ES"/>
         </w:rPr>
-        <w:t xml:space="preserve"> de boletos de Citibank.</w:t>
+        <w:t xml:space="preserve"> </w:t>
+      </w:r>
+      <w:bookmarkStart w:id="6" w:name="_GoBack"/>
+      <w:bookmarkEnd w:id="6"/>
+      <w:r>
+        <w:rPr>
+          <w:rFonts w:cstheme="minorHAnsi"/>
+          <w:lang w:val="es-ES"/>
+        </w:rPr>
+        <w:t>de boletos de Citibank.</w:t>
       </w:r>
     </w:p>
     <w:p>
@@ -2886,7 +2909,7 @@
           <w:lang w:val="es-ES"/>
         </w:rPr>
       </w:pPr>
-      <w:bookmarkStart w:id="6" w:name="_Toc19868470"/>
+      <w:bookmarkStart w:id="7" w:name="_Toc19868470"/>
       <w:r>
         <w:rPr>
           <w:rFonts w:ascii="Graphik" w:hAnsi="Graphik" w:cs="Arial"/>
@@ -2895,7 +2918,7 @@
         <w:lastRenderedPageBreak/>
         <w:t>Requisitos previos</w:t>
       </w:r>
-      <w:bookmarkEnd w:id="6"/>
+      <w:bookmarkEnd w:id="7"/>
     </w:p>
     <w:p>
       <w:pPr>
@@ -2913,11 +2936,11 @@
         </w:numPr>
         <w:shd w:val="clear" w:color="auto" w:fill="DFDFDF"/>
       </w:pPr>
-      <w:bookmarkStart w:id="7" w:name="_Toc19868471"/>
+      <w:bookmarkStart w:id="8" w:name="_Toc19868471"/>
       <w:r>
         <w:t>Software</w:t>
       </w:r>
-      <w:bookmarkEnd w:id="7"/>
+      <w:bookmarkEnd w:id="8"/>
     </w:p>
     <w:p>
       <w:pPr>
@@ -2991,14 +3014,14 @@
           <w:lang w:val="es-ES"/>
         </w:rPr>
       </w:pPr>
-      <w:bookmarkStart w:id="8" w:name="_Toc19868472"/>
+      <w:bookmarkStart w:id="9" w:name="_Toc19868472"/>
       <w:r>
         <w:rPr>
           <w:lang w:val="es-ES"/>
         </w:rPr>
         <w:t>Implantación</w:t>
       </w:r>
-      <w:bookmarkEnd w:id="8"/>
+      <w:bookmarkEnd w:id="9"/>
     </w:p>
     <w:p>
       <w:pPr>
@@ -3016,11 +3039,11 @@
         </w:numPr>
         <w:shd w:val="clear" w:color="auto" w:fill="DFDFDF"/>
       </w:pPr>
-      <w:bookmarkStart w:id="9" w:name="_Toc19868473"/>
+      <w:bookmarkStart w:id="10" w:name="_Toc19868473"/>
       <w:r>
         <w:t>Instalacion de Python</w:t>
       </w:r>
-      <w:bookmarkEnd w:id="9"/>
+      <w:bookmarkEnd w:id="10"/>
     </w:p>
     <w:p>
       <w:pPr>
@@ -3476,7 +3499,7 @@
           <w:lang w:val="es-ES"/>
         </w:rPr>
       </w:pPr>
-      <w:bookmarkStart w:id="10" w:name="_Toc19868474"/>
+      <w:bookmarkStart w:id="11" w:name="_Toc19868474"/>
       <w:r>
         <w:rPr>
           <w:rStyle w:val="Heading2Char"/>
@@ -3484,7 +3507,7 @@
         </w:rPr>
         <w:t>Ubicación de la aplicación de Automatización</w:t>
       </w:r>
-      <w:bookmarkEnd w:id="10"/>
+      <w:bookmarkEnd w:id="11"/>
     </w:p>
     <w:p>
       <w:pPr>
@@ -3555,7 +3578,7 @@
           <w:lang w:val="es-ES" w:eastAsia="es-ES"/>
         </w:rPr>
       </w:pPr>
-      <w:bookmarkStart w:id="11" w:name="_Toc19868475"/>
+      <w:bookmarkStart w:id="12" w:name="_Toc19868475"/>
       <w:r>
         <w:rPr>
           <w:rFonts w:eastAsia="Times New Roman"/>
@@ -3563,7 +3586,7 @@
         </w:rPr>
         <w:t>Variables en el path de windows</w:t>
       </w:r>
-      <w:bookmarkEnd w:id="11"/>
+      <w:bookmarkEnd w:id="12"/>
     </w:p>
     <w:p>
       <w:pPr>
@@ -3585,8 +3608,6 @@
         </w:rPr>
         <w:t>Como hemos concretado en los puntos anteriores tendremos que especificar en el PATH 2 rutas:</w:t>
       </w:r>
-      <w:bookmarkStart w:id="12" w:name="_GoBack"/>
-      <w:bookmarkEnd w:id="12"/>
     </w:p>
     <w:p>
       <w:pPr>
@@ -4606,6 +4627,7 @@
         <w:ind w:left="360"/>
         <w:rPr>
           <w:noProof/>
+          <w:lang w:val="es-ES"/>
         </w:rPr>
       </w:pPr>
     </w:p>
@@ -10901,18 +10923,18 @@
 </file>
 
 <file path=customXml/item2.xml><?xml version="1.0" encoding="utf-8"?>
-<p:properties xmlns:p="http://schemas.microsoft.com/office/2006/metadata/properties" xmlns:xsi="http://www.w3.org/2001/XMLSchema-instance" xmlns:pc="http://schemas.microsoft.com/office/infopath/2007/PartnerControls">
-  <documentManagement/>
-</p:properties>
-</file>
-
-<file path=customXml/item3.xml><?xml version="1.0" encoding="utf-8"?>
 <?mso-contentType ?>
 <FormTemplates xmlns="http://schemas.microsoft.com/sharepoint/v3/contenttype/forms">
   <Display>DocumentLibraryForm</Display>
   <Edit>DocumentLibraryForm</Edit>
   <New>DocumentLibraryForm</New>
 </FormTemplates>
+</file>
+
+<file path=customXml/item3.xml><?xml version="1.0" encoding="utf-8"?>
+<p:properties xmlns:p="http://schemas.microsoft.com/office/2006/metadata/properties" xmlns:xsi="http://www.w3.org/2001/XMLSchema-instance" xmlns:pc="http://schemas.microsoft.com/office/infopath/2007/PartnerControls">
+  <documentManagement/>
+</p:properties>
 </file>
 
 <file path=customXml/item4.xml><?xml version="1.0" encoding="utf-8"?>
@@ -10939,23 +10961,6 @@
 </file>
 
 <file path=customXml/itemProps2.xml><?xml version="1.0" encoding="utf-8"?>
-<ds:datastoreItem xmlns:ds="http://schemas.openxmlformats.org/officeDocument/2006/customXml" ds:itemID="{B43D16C6-0AEC-407F-A0FD-E07B30BED053}">
-  <ds:schemaRefs>
-    <ds:schemaRef ds:uri="http://schemas.microsoft.com/office/infopath/2007/PartnerControls"/>
-    <ds:schemaRef ds:uri="http://schemas.microsoft.com/office/2006/metadata/properties"/>
-    <ds:schemaRef ds:uri="http://purl.org/dc/dcmitype/"/>
-    <ds:schemaRef ds:uri="http://schemas.microsoft.com/office/2006/documentManagement/types"/>
-    <ds:schemaRef ds:uri="http://schemas.openxmlformats.org/package/2006/metadata/core-properties"/>
-    <ds:schemaRef ds:uri="http://purl.org/dc/terms/"/>
-    <ds:schemaRef ds:uri="4813c585-00df-4fb0-b980-e072161109b9"/>
-    <ds:schemaRef ds:uri="baad243e-31d7-4e42-8f12-6bc129034a99"/>
-    <ds:schemaRef ds:uri="http://www.w3.org/XML/1998/namespace"/>
-    <ds:schemaRef ds:uri="http://purl.org/dc/elements/1.1/"/>
-  </ds:schemaRefs>
-</ds:datastoreItem>
-</file>
-
-<file path=customXml/itemProps3.xml><?xml version="1.0" encoding="utf-8"?>
 <ds:datastoreItem xmlns:ds="http://schemas.openxmlformats.org/officeDocument/2006/customXml" ds:itemID="{D44B63F2-127C-4836-9118-97DEA2967484}">
   <ds:schemaRefs>
     <ds:schemaRef ds:uri="http://schemas.microsoft.com/sharepoint/v3/contenttype/forms"/>
@@ -10963,8 +10968,17 @@
 </ds:datastoreItem>
 </file>
 
+<file path=customXml/itemProps3.xml><?xml version="1.0" encoding="utf-8"?>
+<ds:datastoreItem xmlns:ds="http://schemas.openxmlformats.org/officeDocument/2006/customXml" ds:itemID="{B43D16C6-0AEC-407F-A0FD-E07B30BED053}">
+  <ds:schemaRefs>
+    <ds:schemaRef ds:uri="http://schemas.microsoft.com/office/2006/metadata/properties"/>
+    <ds:schemaRef ds:uri="http://schemas.microsoft.com/office/infopath/2007/PartnerControls"/>
+  </ds:schemaRefs>
+</ds:datastoreItem>
+</file>
+
 <file path=customXml/itemProps4.xml><?xml version="1.0" encoding="utf-8"?>
-<ds:datastoreItem xmlns:ds="http://schemas.openxmlformats.org/officeDocument/2006/customXml" ds:itemID="{477EFB0F-B03C-4F58-B1C9-79ABC4CB51BE}">
+<ds:datastoreItem xmlns:ds="http://schemas.openxmlformats.org/officeDocument/2006/customXml" ds:itemID="{FACBA83D-EBEE-4E5B-96BC-0CBCD28FF1E3}">
   <ds:schemaRefs>
     <ds:schemaRef ds:uri="http://schemas.openxmlformats.org/officeDocument/2006/bibliography"/>
   </ds:schemaRefs>

</xml_diff>

<commit_message>
to deliver, actualizado casos de prueba y documentación
</commit_message>
<xml_diff>
--- a/documentacion_usuario/Automatizacion_emision_boletos_Citibank.docx
+++ b/documentacion_usuario/Automatizacion_emision_boletos_Citibank.docx
@@ -500,30 +500,16 @@
     </w:tbl>
     <w:p>
       <w:pPr>
+        <w:pStyle w:val="NoSpacing"/>
         <w:rPr>
           <w:rFonts w:ascii="Arial" w:hAnsi="Arial" w:cs="Arial"/>
           <w:lang w:val="es-ES"/>
         </w:rPr>
       </w:pPr>
-    </w:p>
-    <w:p>
-      <w:pPr>
-        <w:rPr>
-          <w:rFonts w:ascii="Arial" w:hAnsi="Arial" w:cs="Arial"/>
-          <w:lang w:val="es-ES"/>
-        </w:rPr>
-      </w:pPr>
-    </w:p>
-    <w:p>
-      <w:pPr>
-        <w:pStyle w:val="NoSpacing"/>
-        <w:rPr>
-          <w:rFonts w:ascii="Arial" w:hAnsi="Arial" w:cs="Arial"/>
-          <w:lang w:val="es-ES"/>
-        </w:rPr>
-      </w:pPr>
-    </w:p>
-    <w:bookmarkStart w:id="0" w:name="_Toc19868466" w:displacedByCustomXml="next"/>
+      <w:bookmarkStart w:id="0" w:name="_GoBack"/>
+      <w:bookmarkEnd w:id="0"/>
+    </w:p>
+    <w:bookmarkStart w:id="1" w:name="_Toc22655765" w:displacedByCustomXml="next"/>
     <w:sdt>
       <w:sdtPr>
         <w:id w:val="328140104"/>
@@ -544,7 +530,7 @@
         </w:p>
       </w:sdtContent>
     </w:sdt>
-    <w:bookmarkEnd w:id="0" w:displacedByCustomXml="prev"/>
+    <w:bookmarkEnd w:id="1" w:displacedByCustomXml="prev"/>
     <w:p>
       <w:pPr>
         <w:pStyle w:val="TOC1"/>
@@ -573,7 +559,7 @@
         </w:rPr>
         <w:fldChar w:fldCharType="separate"/>
       </w:r>
-      <w:hyperlink w:anchor="_Toc19868466" w:history="1">
+      <w:hyperlink w:anchor="_Toc22655765" w:history="1">
         <w:r>
           <w:rPr>
             <w:rStyle w:val="Hyperlink"/>
@@ -601,7 +587,7 @@
             <w:noProof/>
             <w:webHidden/>
           </w:rPr>
-          <w:instrText xml:space="preserve"> PAGEREF _Toc19868466 \h </w:instrText>
+          <w:instrText xml:space="preserve"> PAGEREF _Toc22655765 \h </w:instrText>
         </w:r>
         <w:r>
           <w:rPr>
@@ -642,7 +628,7 @@
           <w:lang w:val="es-ES" w:eastAsia="es-ES"/>
         </w:rPr>
       </w:pPr>
-      <w:hyperlink w:anchor="_Toc19868467" w:history="1">
+      <w:hyperlink w:anchor="_Toc22655766" w:history="1">
         <w:r>
           <w:rPr>
             <w:rStyle w:val="Hyperlink"/>
@@ -687,7 +673,7 @@
             <w:noProof/>
             <w:webHidden/>
           </w:rPr>
-          <w:instrText xml:space="preserve"> PAGEREF _Toc19868467 \h </w:instrText>
+          <w:instrText xml:space="preserve"> PAGEREF _Toc22655766 \h </w:instrText>
         </w:r>
         <w:r>
           <w:rPr>
@@ -728,7 +714,7 @@
           <w:lang w:val="es-ES" w:eastAsia="es-ES"/>
         </w:rPr>
       </w:pPr>
-      <w:hyperlink w:anchor="_Toc19868468" w:history="1">
+      <w:hyperlink w:anchor="_Toc22655767" w:history="1">
         <w:r>
           <w:rPr>
             <w:rStyle w:val="Hyperlink"/>
@@ -772,7 +758,7 @@
             <w:noProof/>
             <w:webHidden/>
           </w:rPr>
-          <w:instrText xml:space="preserve"> PAGEREF _Toc19868468 \h </w:instrText>
+          <w:instrText xml:space="preserve"> PAGEREF _Toc22655767 \h </w:instrText>
         </w:r>
         <w:r>
           <w:rPr>
@@ -813,7 +799,7 @@
           <w:lang w:val="es-ES" w:eastAsia="es-ES"/>
         </w:rPr>
       </w:pPr>
-      <w:hyperlink w:anchor="_Toc19868469" w:history="1">
+      <w:hyperlink w:anchor="_Toc22655768" w:history="1">
         <w:r>
           <w:rPr>
             <w:rStyle w:val="Hyperlink"/>
@@ -857,7 +843,7 @@
             <w:noProof/>
             <w:webHidden/>
           </w:rPr>
-          <w:instrText xml:space="preserve"> PAGEREF _Toc19868469 \h </w:instrText>
+          <w:instrText xml:space="preserve"> PAGEREF _Toc22655768 \h </w:instrText>
         </w:r>
         <w:r>
           <w:rPr>
@@ -898,7 +884,7 @@
           <w:lang w:val="es-ES" w:eastAsia="es-ES"/>
         </w:rPr>
       </w:pPr>
-      <w:hyperlink w:anchor="_Toc19868470" w:history="1">
+      <w:hyperlink w:anchor="_Toc22655769" w:history="1">
         <w:r>
           <w:rPr>
             <w:rStyle w:val="Hyperlink"/>
@@ -945,7 +931,7 @@
             <w:noProof/>
             <w:webHidden/>
           </w:rPr>
-          <w:instrText xml:space="preserve"> PAGEREF _Toc19868470 \h </w:instrText>
+          <w:instrText xml:space="preserve"> PAGEREF _Toc22655769 \h </w:instrText>
         </w:r>
         <w:r>
           <w:rPr>
@@ -986,7 +972,7 @@
           <w:lang w:val="es-ES" w:eastAsia="es-ES"/>
         </w:rPr>
       </w:pPr>
-      <w:hyperlink w:anchor="_Toc19868471" w:history="1">
+      <w:hyperlink w:anchor="_Toc22655770" w:history="1">
         <w:r>
           <w:rPr>
             <w:rStyle w:val="Hyperlink"/>
@@ -1030,7 +1016,7 @@
             <w:noProof/>
             <w:webHidden/>
           </w:rPr>
-          <w:instrText xml:space="preserve"> PAGEREF _Toc19868471 \h </w:instrText>
+          <w:instrText xml:space="preserve"> PAGEREF _Toc22655770 \h </w:instrText>
         </w:r>
         <w:r>
           <w:rPr>
@@ -1071,7 +1057,7 @@
           <w:lang w:val="es-ES" w:eastAsia="es-ES"/>
         </w:rPr>
       </w:pPr>
-      <w:hyperlink w:anchor="_Toc19868472" w:history="1">
+      <w:hyperlink w:anchor="_Toc22655771" w:history="1">
         <w:r>
           <w:rPr>
             <w:rStyle w:val="Hyperlink"/>
@@ -1116,7 +1102,7 @@
             <w:noProof/>
             <w:webHidden/>
           </w:rPr>
-          <w:instrText xml:space="preserve"> PAGEREF _Toc19868472 \h </w:instrText>
+          <w:instrText xml:space="preserve"> PAGEREF _Toc22655771 \h </w:instrText>
         </w:r>
         <w:r>
           <w:rPr>
@@ -1157,7 +1143,7 @@
           <w:lang w:val="es-ES" w:eastAsia="es-ES"/>
         </w:rPr>
       </w:pPr>
-      <w:hyperlink w:anchor="_Toc19868473" w:history="1">
+      <w:hyperlink w:anchor="_Toc22655772" w:history="1">
         <w:r>
           <w:rPr>
             <w:rStyle w:val="Hyperlink"/>
@@ -1201,7 +1187,7 @@
             <w:noProof/>
             <w:webHidden/>
           </w:rPr>
-          <w:instrText xml:space="preserve"> PAGEREF _Toc19868473 \h </w:instrText>
+          <w:instrText xml:space="preserve"> PAGEREF _Toc22655772 \h </w:instrText>
         </w:r>
         <w:r>
           <w:rPr>
@@ -1242,7 +1228,7 @@
           <w:lang w:val="es-ES" w:eastAsia="es-ES"/>
         </w:rPr>
       </w:pPr>
-      <w:hyperlink w:anchor="_Toc19868474" w:history="1">
+      <w:hyperlink w:anchor="_Toc22655773" w:history="1">
         <w:r>
           <w:rPr>
             <w:rStyle w:val="Hyperlink"/>
@@ -1289,7 +1275,7 @@
             <w:noProof/>
             <w:webHidden/>
           </w:rPr>
-          <w:instrText xml:space="preserve"> PAGEREF _Toc19868474 \h </w:instrText>
+          <w:instrText xml:space="preserve"> PAGEREF _Toc22655773 \h </w:instrText>
         </w:r>
         <w:r>
           <w:rPr>
@@ -1330,7 +1316,7 @@
           <w:lang w:val="es-ES" w:eastAsia="es-ES"/>
         </w:rPr>
       </w:pPr>
-      <w:hyperlink w:anchor="_Toc19868475" w:history="1">
+      <w:hyperlink w:anchor="_Toc22655774" w:history="1">
         <w:r>
           <w:rPr>
             <w:rStyle w:val="Hyperlink"/>
@@ -1377,7 +1363,7 @@
             <w:noProof/>
             <w:webHidden/>
           </w:rPr>
-          <w:instrText xml:space="preserve"> PAGEREF _Toc19868475 \h </w:instrText>
+          <w:instrText xml:space="preserve"> PAGEREF _Toc22655774 \h </w:instrText>
         </w:r>
         <w:r>
           <w:rPr>
@@ -1418,7 +1404,7 @@
           <w:lang w:val="es-ES" w:eastAsia="es-ES"/>
         </w:rPr>
       </w:pPr>
-      <w:hyperlink w:anchor="_Toc19868476" w:history="1">
+      <w:hyperlink w:anchor="_Toc22655775" w:history="1">
         <w:r>
           <w:rPr>
             <w:rStyle w:val="Hyperlink"/>
@@ -1461,7 +1447,7 @@
             <w:noProof/>
             <w:webHidden/>
           </w:rPr>
-          <w:instrText xml:space="preserve"> PAGEREF _Toc19868476 \h </w:instrText>
+          <w:instrText xml:space="preserve"> PAGEREF _Toc22655775 \h </w:instrText>
         </w:r>
         <w:r>
           <w:rPr>
@@ -1502,7 +1488,7 @@
           <w:lang w:val="es-ES" w:eastAsia="es-ES"/>
         </w:rPr>
       </w:pPr>
-      <w:hyperlink w:anchor="_Toc19868477" w:history="1">
+      <w:hyperlink w:anchor="_Toc22655776" w:history="1">
         <w:r>
           <w:rPr>
             <w:rStyle w:val="Hyperlink"/>
@@ -1561,7 +1547,7 @@
             <w:noProof/>
             <w:webHidden/>
           </w:rPr>
-          <w:instrText xml:space="preserve"> PAGEREF _Toc19868477 \h </w:instrText>
+          <w:instrText xml:space="preserve"> PAGEREF _Toc22655776 \h </w:instrText>
         </w:r>
         <w:r>
           <w:rPr>
@@ -1602,7 +1588,7 @@
           <w:lang w:val="es-ES" w:eastAsia="es-ES"/>
         </w:rPr>
       </w:pPr>
-      <w:hyperlink w:anchor="_Toc19868478" w:history="1">
+      <w:hyperlink w:anchor="_Toc22655777" w:history="1">
         <w:r>
           <w:rPr>
             <w:rStyle w:val="Hyperlink"/>
@@ -1646,7 +1632,7 @@
             <w:noProof/>
             <w:webHidden/>
           </w:rPr>
-          <w:instrText xml:space="preserve"> PAGEREF _Toc19868478 \h </w:instrText>
+          <w:instrText xml:space="preserve"> PAGEREF _Toc22655777 \h </w:instrText>
         </w:r>
         <w:r>
           <w:rPr>
@@ -1687,7 +1673,7 @@
           <w:lang w:val="es-ES" w:eastAsia="es-ES"/>
         </w:rPr>
       </w:pPr>
-      <w:hyperlink w:anchor="_Toc19868479" w:history="1">
+      <w:hyperlink w:anchor="_Toc22655778" w:history="1">
         <w:r>
           <w:rPr>
             <w:rStyle w:val="Hyperlink"/>
@@ -1731,7 +1717,7 @@
             <w:noProof/>
             <w:webHidden/>
           </w:rPr>
-          <w:instrText xml:space="preserve"> PAGEREF _Toc19868479 \h </w:instrText>
+          <w:instrText xml:space="preserve"> PAGEREF _Toc22655778 \h </w:instrText>
         </w:r>
         <w:r>
           <w:rPr>
@@ -1764,7 +1750,7 @@
     </w:p>
     <w:p>
       <w:pPr>
-        <w:pStyle w:val="TOC2"/>
+        <w:pStyle w:val="TOC1"/>
         <w:rPr>
           <w:rFonts w:asciiTheme="minorHAnsi" w:hAnsiTheme="minorHAnsi"/>
           <w:noProof/>
@@ -1772,40 +1758,24 @@
           <w:lang w:val="es-ES" w:eastAsia="es-ES"/>
         </w:rPr>
       </w:pPr>
-      <w:hyperlink w:anchor="_Toc19868480" w:history="1">
+      <w:hyperlink w:anchor="_Toc22655779" w:history="1">
         <w:r>
           <w:rPr>
             <w:rStyle w:val="Hyperlink"/>
-            <w:rFonts w:ascii="Symbol" w:hAnsi="Symbol" w:cs="Symbol"/>
-            <w:noProof/>
-          </w:rPr>
-          <w:t></w:t>
-        </w:r>
-        <w:r>
-          <w:rPr>
-            <w:rFonts w:asciiTheme="minorHAnsi" w:hAnsiTheme="minorHAnsi"/>
-            <w:noProof/>
-            <w:szCs w:val="22"/>
-            <w:lang w:val="es-ES" w:eastAsia="es-ES"/>
+            <w:noProof/>
+            <w:lang w:val="es-ES"/>
+          </w:rPr>
+          <w:t>5- Validación de los campos</w:t>
+        </w:r>
+        <w:r>
+          <w:rPr>
+            <w:noProof/>
+            <w:webHidden/>
           </w:rPr>
           <w:tab/>
         </w:r>
         <w:r>
           <w:rPr>
-            <w:rStyle w:val="Hyperlink"/>
-            <w:noProof/>
-          </w:rPr>
-          <w:t>Carpeta logger</w:t>
-        </w:r>
-        <w:r>
-          <w:rPr>
-            <w:noProof/>
-            <w:webHidden/>
-          </w:rPr>
-          <w:tab/>
-        </w:r>
-        <w:r>
-          <w:rPr>
             <w:noProof/>
             <w:webHidden/>
           </w:rPr>
@@ -1816,7 +1786,7 @@
             <w:noProof/>
             <w:webHidden/>
           </w:rPr>
-          <w:instrText xml:space="preserve"> PAGEREF _Toc19868480 \h </w:instrText>
+          <w:instrText xml:space="preserve"> PAGEREF _Toc22655779 \h </w:instrText>
         </w:r>
         <w:r>
           <w:rPr>
@@ -1836,7 +1806,7 @@
             <w:noProof/>
             <w:webHidden/>
           </w:rPr>
-          <w:t>9</w:t>
+          <w:t>10</w:t>
         </w:r>
         <w:r>
           <w:rPr>
@@ -1857,7 +1827,7 @@
           <w:lang w:val="es-ES" w:eastAsia="es-ES"/>
         </w:rPr>
       </w:pPr>
-      <w:hyperlink w:anchor="_Toc19868481" w:history="1">
+      <w:hyperlink w:anchor="_Toc22655780" w:history="1">
         <w:r>
           <w:rPr>
             <w:rStyle w:val="Hyperlink"/>
@@ -1880,7 +1850,7 @@
             <w:rStyle w:val="Hyperlink"/>
             <w:noProof/>
           </w:rPr>
-          <w:t>Boletos descargados</w:t>
+          <w:t>Carpeta logger</w:t>
         </w:r>
         <w:r>
           <w:rPr>
@@ -1901,7 +1871,7 @@
             <w:noProof/>
             <w:webHidden/>
           </w:rPr>
-          <w:instrText xml:space="preserve"> PAGEREF _Toc19868481 \h </w:instrText>
+          <w:instrText xml:space="preserve"> PAGEREF _Toc22655780 \h </w:instrText>
         </w:r>
         <w:r>
           <w:rPr>
@@ -1921,7 +1891,7 @@
             <w:noProof/>
             <w:webHidden/>
           </w:rPr>
-          <w:t>9</w:t>
+          <w:t>10</w:t>
         </w:r>
         <w:r>
           <w:rPr>
@@ -1942,13 +1912,13 @@
           <w:lang w:val="es-ES" w:eastAsia="es-ES"/>
         </w:rPr>
       </w:pPr>
-      <w:hyperlink w:anchor="_Toc19868482" w:history="1">
+      <w:hyperlink w:anchor="_Toc22655781" w:history="1">
         <w:r>
           <w:rPr>
             <w:rStyle w:val="Hyperlink"/>
             <w:noProof/>
           </w:rPr>
-          <w:t>5- Ejecucion</w:t>
+          <w:t>6- Ejecucion</w:t>
         </w:r>
         <w:r>
           <w:rPr>
@@ -1969,7 +1939,7 @@
             <w:noProof/>
             <w:webHidden/>
           </w:rPr>
-          <w:instrText xml:space="preserve"> PAGEREF _Toc19868482 \h </w:instrText>
+          <w:instrText xml:space="preserve"> PAGEREF _Toc22655781 \h </w:instrText>
         </w:r>
         <w:r>
           <w:rPr>
@@ -1990,6 +1960,144 @@
             <w:webHidden/>
           </w:rPr>
           <w:t>10</w:t>
+        </w:r>
+        <w:r>
+          <w:rPr>
+            <w:noProof/>
+            <w:webHidden/>
+          </w:rPr>
+          <w:fldChar w:fldCharType="end"/>
+        </w:r>
+      </w:hyperlink>
+    </w:p>
+    <w:p>
+      <w:pPr>
+        <w:pStyle w:val="TOC1"/>
+        <w:rPr>
+          <w:rFonts w:asciiTheme="minorHAnsi" w:hAnsiTheme="minorHAnsi"/>
+          <w:noProof/>
+          <w:szCs w:val="22"/>
+          <w:lang w:val="es-ES" w:eastAsia="es-ES"/>
+        </w:rPr>
+      </w:pPr>
+      <w:hyperlink w:anchor="_Toc22655782" w:history="1">
+        <w:r>
+          <w:rPr>
+            <w:rStyle w:val="Hyperlink"/>
+            <w:noProof/>
+            <w:lang w:val="es-ES"/>
+          </w:rPr>
+          <w:t>7 - Mejoras introducidas</w:t>
+        </w:r>
+        <w:r>
+          <w:rPr>
+            <w:noProof/>
+            <w:webHidden/>
+          </w:rPr>
+          <w:tab/>
+        </w:r>
+        <w:r>
+          <w:rPr>
+            <w:noProof/>
+            <w:webHidden/>
+          </w:rPr>
+          <w:fldChar w:fldCharType="begin"/>
+        </w:r>
+        <w:r>
+          <w:rPr>
+            <w:noProof/>
+            <w:webHidden/>
+          </w:rPr>
+          <w:instrText xml:space="preserve"> PAGEREF _Toc22655782 \h </w:instrText>
+        </w:r>
+        <w:r>
+          <w:rPr>
+            <w:noProof/>
+            <w:webHidden/>
+          </w:rPr>
+        </w:r>
+        <w:r>
+          <w:rPr>
+            <w:noProof/>
+            <w:webHidden/>
+          </w:rPr>
+          <w:fldChar w:fldCharType="separate"/>
+        </w:r>
+        <w:r>
+          <w:rPr>
+            <w:noProof/>
+            <w:webHidden/>
+          </w:rPr>
+          <w:t>11</w:t>
+        </w:r>
+        <w:r>
+          <w:rPr>
+            <w:noProof/>
+            <w:webHidden/>
+          </w:rPr>
+          <w:fldChar w:fldCharType="end"/>
+        </w:r>
+      </w:hyperlink>
+    </w:p>
+    <w:p>
+      <w:pPr>
+        <w:pStyle w:val="TOC1"/>
+        <w:rPr>
+          <w:rFonts w:asciiTheme="minorHAnsi" w:hAnsiTheme="minorHAnsi"/>
+          <w:noProof/>
+          <w:szCs w:val="22"/>
+          <w:lang w:val="es-ES" w:eastAsia="es-ES"/>
+        </w:rPr>
+      </w:pPr>
+      <w:hyperlink w:anchor="_Toc22655783" w:history="1">
+        <w:r>
+          <w:rPr>
+            <w:rStyle w:val="Hyperlink"/>
+            <w:noProof/>
+            <w:lang w:val="es-ES"/>
+          </w:rPr>
+          <w:t>8 - Troubleshoot</w:t>
+        </w:r>
+        <w:r>
+          <w:rPr>
+            <w:noProof/>
+            <w:webHidden/>
+          </w:rPr>
+          <w:tab/>
+        </w:r>
+        <w:r>
+          <w:rPr>
+            <w:noProof/>
+            <w:webHidden/>
+          </w:rPr>
+          <w:fldChar w:fldCharType="begin"/>
+        </w:r>
+        <w:r>
+          <w:rPr>
+            <w:noProof/>
+            <w:webHidden/>
+          </w:rPr>
+          <w:instrText xml:space="preserve"> PAGEREF _Toc22655783 \h </w:instrText>
+        </w:r>
+        <w:r>
+          <w:rPr>
+            <w:noProof/>
+            <w:webHidden/>
+          </w:rPr>
+        </w:r>
+        <w:r>
+          <w:rPr>
+            <w:noProof/>
+            <w:webHidden/>
+          </w:rPr>
+          <w:fldChar w:fldCharType="separate"/>
+        </w:r>
+        <w:r>
+          <w:rPr>
+            <w:noProof/>
+            <w:webHidden/>
+          </w:rPr>
+          <w:t>11</w:t>
         </w:r>
         <w:r>
           <w:rPr>
@@ -2027,18 +2135,18 @@
           <w:rFonts w:ascii="Graphik" w:hAnsi="Graphik" w:cs="Arial"/>
         </w:rPr>
       </w:pPr>
-      <w:bookmarkStart w:id="1" w:name="_Toc382583086"/>
-      <w:bookmarkStart w:id="2" w:name="_Toc363138199"/>
-      <w:bookmarkStart w:id="3" w:name="_Toc19868467"/>
-      <w:bookmarkEnd w:id="1"/>
+      <w:bookmarkStart w:id="2" w:name="_Toc382583086"/>
+      <w:bookmarkStart w:id="3" w:name="_Toc363138199"/>
+      <w:bookmarkStart w:id="4" w:name="_Toc22655766"/>
       <w:bookmarkEnd w:id="2"/>
+      <w:bookmarkEnd w:id="3"/>
       <w:r>
         <w:rPr>
           <w:rFonts w:ascii="Graphik" w:hAnsi="Graphik" w:cs="Arial"/>
         </w:rPr>
         <w:t>CONTROL DE DOCUMENTOS</w:t>
       </w:r>
-      <w:bookmarkEnd w:id="3"/>
+      <w:bookmarkEnd w:id="4"/>
     </w:p>
     <w:p/>
     <w:p>
@@ -2050,11 +2158,11 @@
         </w:numPr>
         <w:shd w:val="clear" w:color="auto" w:fill="DFDFDF"/>
       </w:pPr>
-      <w:bookmarkStart w:id="4" w:name="_Toc19868468"/>
+      <w:bookmarkStart w:id="5" w:name="_Toc22655767"/>
       <w:r>
         <w:t>Control de Versiones</w:t>
       </w:r>
-      <w:bookmarkEnd w:id="4"/>
+      <w:bookmarkEnd w:id="5"/>
     </w:p>
     <w:p>
       <w:pPr>
@@ -2355,6 +2463,13 @@
                 <w:lang w:val="en-GB"/>
               </w:rPr>
             </w:pPr>
+            <w:r>
+              <w:rPr>
+                <w:rFonts w:cs="Arial"/>
+                <w:lang w:val="en-GB"/>
+              </w:rPr>
+              <w:t>2.0</w:t>
+            </w:r>
           </w:p>
         </w:tc>
         <w:tc>
@@ -2373,6 +2488,13 @@
                 <w:lang w:val="en-GB"/>
               </w:rPr>
             </w:pPr>
+            <w:r>
+              <w:rPr>
+                <w:rFonts w:cs="Arial"/>
+                <w:lang w:val="en-GB"/>
+              </w:rPr>
+              <w:t>22/10/2019</w:t>
+            </w:r>
           </w:p>
         </w:tc>
         <w:tc>
@@ -2390,6 +2512,34 @@
                 <w:lang w:val="es-ES"/>
               </w:rPr>
             </w:pPr>
+            <w:r>
+              <w:rPr>
+                <w:rFonts w:cs="Arial"/>
+                <w:lang w:val="es-ES"/>
+              </w:rPr>
+              <w:t>Troublesh</w:t>
+            </w:r>
+            <w:r>
+              <w:rPr>
+                <w:rFonts w:cs="Arial"/>
+                <w:lang w:val="es-ES"/>
+              </w:rPr>
+              <w:t>o</w:t>
+            </w:r>
+            <w:r>
+              <w:rPr>
+                <w:rFonts w:cs="Arial"/>
+                <w:lang w:val="es-ES"/>
+              </w:rPr>
+              <w:t>ot y mejoras</w:t>
+            </w:r>
+            <w:r>
+              <w:rPr>
+                <w:rFonts w:cs="Arial"/>
+                <w:lang w:val="es-ES"/>
+              </w:rPr>
+              <w:t xml:space="preserve"> introducidas</w:t>
+            </w:r>
           </w:p>
         </w:tc>
         <w:tc>
@@ -2405,9 +2555,16 @@
               <w:jc w:val="center"/>
               <w:rPr>
                 <w:rFonts w:cs="Arial"/>
-                <w:lang w:val="es-ES"/>
+                <w:lang w:val="en-GB"/>
               </w:rPr>
             </w:pPr>
+            <w:r>
+              <w:rPr>
+                <w:rFonts w:cs="Arial"/>
+                <w:lang w:val="en-GB"/>
+              </w:rPr>
+              <w:t>Mario Díaz Rodríguez</w:t>
+            </w:r>
           </w:p>
         </w:tc>
       </w:tr>
@@ -2801,11 +2958,11 @@
         </w:numPr>
         <w:shd w:val="clear" w:color="auto" w:fill="DFDFDF"/>
       </w:pPr>
-      <w:bookmarkStart w:id="5" w:name="_Toc19868469"/>
+      <w:bookmarkStart w:id="6" w:name="_Toc22655768"/>
       <w:r>
         <w:t>Propósito de este Documento</w:t>
       </w:r>
-      <w:bookmarkEnd w:id="5"/>
+      <w:bookmarkEnd w:id="6"/>
     </w:p>
     <w:p>
       <w:pPr>
@@ -2840,16 +2997,7 @@
           <w:rFonts w:cstheme="minorHAnsi"/>
           <w:lang w:val="es-ES"/>
         </w:rPr>
-        <w:t xml:space="preserve"> </w:t>
-      </w:r>
-      <w:bookmarkStart w:id="6" w:name="_GoBack"/>
-      <w:bookmarkEnd w:id="6"/>
-      <w:r>
-        <w:rPr>
-          <w:rFonts w:cstheme="minorHAnsi"/>
-          <w:lang w:val="es-ES"/>
-        </w:rPr>
-        <w:t>de boletos de Citibank.</w:t>
+        <w:t xml:space="preserve"> de boletos de Citibank.</w:t>
       </w:r>
     </w:p>
     <w:p>
@@ -2909,7 +3057,7 @@
           <w:lang w:val="es-ES"/>
         </w:rPr>
       </w:pPr>
-      <w:bookmarkStart w:id="7" w:name="_Toc19868470"/>
+      <w:bookmarkStart w:id="7" w:name="_Toc22655769"/>
       <w:r>
         <w:rPr>
           <w:rFonts w:ascii="Graphik" w:hAnsi="Graphik" w:cs="Arial"/>
@@ -2936,7 +3084,7 @@
         </w:numPr>
         <w:shd w:val="clear" w:color="auto" w:fill="DFDFDF"/>
       </w:pPr>
-      <w:bookmarkStart w:id="8" w:name="_Toc19868471"/>
+      <w:bookmarkStart w:id="8" w:name="_Toc22655770"/>
       <w:r>
         <w:t>Software</w:t>
       </w:r>
@@ -3014,7 +3162,7 @@
           <w:lang w:val="es-ES"/>
         </w:rPr>
       </w:pPr>
-      <w:bookmarkStart w:id="9" w:name="_Toc19868472"/>
+      <w:bookmarkStart w:id="9" w:name="_Toc22655771"/>
       <w:r>
         <w:rPr>
           <w:lang w:val="es-ES"/>
@@ -3039,7 +3187,7 @@
         </w:numPr>
         <w:shd w:val="clear" w:color="auto" w:fill="DFDFDF"/>
       </w:pPr>
-      <w:bookmarkStart w:id="10" w:name="_Toc19868473"/>
+      <w:bookmarkStart w:id="10" w:name="_Toc22655772"/>
       <w:r>
         <w:t>Instalacion de Python</w:t>
       </w:r>
@@ -3499,7 +3647,7 @@
           <w:lang w:val="es-ES"/>
         </w:rPr>
       </w:pPr>
-      <w:bookmarkStart w:id="11" w:name="_Toc19868474"/>
+      <w:bookmarkStart w:id="11" w:name="_Toc22655773"/>
       <w:r>
         <w:rPr>
           <w:rStyle w:val="Heading2Char"/>
@@ -3578,7 +3726,7 @@
           <w:lang w:val="es-ES" w:eastAsia="es-ES"/>
         </w:rPr>
       </w:pPr>
-      <w:bookmarkStart w:id="12" w:name="_Toc19868475"/>
+      <w:bookmarkStart w:id="12" w:name="_Toc22655774"/>
       <w:r>
         <w:rPr>
           <w:rFonts w:eastAsia="Times New Roman"/>
@@ -3629,209 +3777,79 @@
     </w:p>
     <w:p>
       <w:pPr>
-        <w:pStyle w:val="ListParagraph"/>
-        <w:numPr>
-          <w:ilvl w:val="0"/>
-          <w:numId w:val="4"/>
-        </w:numPr>
         <w:rPr>
           <w:lang w:val="es-ES" w:eastAsia="es-ES"/>
         </w:rPr>
       </w:pPr>
-      <w:r>
+    </w:p>
+    <w:p>
+      <w:pPr>
         <w:rPr>
           <w:lang w:val="es-ES" w:eastAsia="es-ES"/>
         </w:rPr>
-        <w:t xml:space="preserve">Ruta del </w:t>
-      </w:r>
-      <w:proofErr w:type="gramStart"/>
-      <w:r>
+      </w:pPr>
+    </w:p>
+    <w:p>
+      <w:pPr>
         <w:rPr>
           <w:lang w:val="es-ES" w:eastAsia="es-ES"/>
         </w:rPr>
-        <w:t>driver</w:t>
-      </w:r>
-      <w:proofErr w:type="gramEnd"/>
-      <w:r>
+      </w:pPr>
+    </w:p>
+    <w:p>
+      <w:pPr>
         <w:rPr>
           <w:lang w:val="es-ES" w:eastAsia="es-ES"/>
         </w:rPr>
-        <w:t xml:space="preserve"> que usa la solución de automatización.</w:t>
-      </w:r>
-    </w:p>
-    <w:p>
-      <w:pPr>
-        <w:pStyle w:val="ListParagraph"/>
-        <w:ind w:left="1428"/>
-        <w:rPr>
-          <w:i/>
-          <w:sz w:val="24"/>
-          <w:szCs w:val="24"/>
+      </w:pPr>
+    </w:p>
+    <w:p>
+      <w:pPr>
+        <w:rPr>
           <w:lang w:val="es-ES" w:eastAsia="es-ES"/>
         </w:rPr>
       </w:pPr>
-      <w:r>
+    </w:p>
+    <w:p>
+      <w:pPr>
         <w:rPr>
           <w:lang w:val="es-ES" w:eastAsia="es-ES"/>
         </w:rPr>
-        <w:t xml:space="preserve">El </w:t>
-      </w:r>
-      <w:proofErr w:type="gramStart"/>
-      <w:r>
+      </w:pPr>
+    </w:p>
+    <w:p>
+      <w:pPr>
         <w:rPr>
           <w:lang w:val="es-ES" w:eastAsia="es-ES"/>
         </w:rPr>
-        <w:t>driver</w:t>
-      </w:r>
-      <w:proofErr w:type="gramEnd"/>
-      <w:r>
+      </w:pPr>
+    </w:p>
+    <w:p>
+      <w:pPr>
         <w:rPr>
           <w:lang w:val="es-ES" w:eastAsia="es-ES"/>
         </w:rPr>
-        <w:t xml:space="preserve"> (</w:t>
-      </w:r>
-      <w:r>
+      </w:pPr>
+    </w:p>
+    <w:p>
+      <w:pPr>
         <w:rPr>
           <w:lang w:val="es-ES" w:eastAsia="es-ES"/>
         </w:rPr>
-        <w:t>IEDriverServer</w:t>
-      </w:r>
-      <w:r>
+      </w:pPr>
+    </w:p>
+    <w:p>
+      <w:pPr>
+        <w:ind w:left="705"/>
         <w:rPr>
           <w:lang w:val="es-ES" w:eastAsia="es-ES"/>
         </w:rPr>
-        <w:t>.exe) se encuentra en la carpeta:</w:t>
-      </w:r>
+      </w:pPr>
       <w:r>
         <w:rPr>
           <w:lang w:val="es-ES" w:eastAsia="es-ES"/>
         </w:rPr>
-        <w:br/>
-      </w:r>
-      <w:r>
-        <w:rPr>
-          <w:i/>
-          <w:sz w:val="24"/>
-          <w:szCs w:val="24"/>
-          <w:lang w:val="es-ES" w:eastAsia="es-ES"/>
-        </w:rPr>
-        <w:t xml:space="preserve"> [RUTA_DE LA SOLUCIÓN]\</w:t>
-      </w:r>
-      <w:proofErr w:type="spellStart"/>
-      <w:r>
-        <w:rPr>
-          <w:i/>
-          <w:sz w:val="24"/>
-          <w:szCs w:val="24"/>
-          <w:lang w:val="es-ES" w:eastAsia="es-ES"/>
-        </w:rPr>
-        <w:t>CitiBank_Boletos</w:t>
-      </w:r>
-      <w:proofErr w:type="spellEnd"/>
-      <w:r>
-        <w:rPr>
-          <w:i/>
-          <w:sz w:val="24"/>
-          <w:szCs w:val="24"/>
-          <w:lang w:val="es-ES" w:eastAsia="es-ES"/>
-        </w:rPr>
-        <w:t>\3rd_parties\</w:t>
-      </w:r>
-      <w:proofErr w:type="spellStart"/>
-      <w:r>
-        <w:rPr>
-          <w:i/>
-          <w:sz w:val="24"/>
-          <w:szCs w:val="24"/>
-          <w:lang w:val="es-ES" w:eastAsia="es-ES"/>
-        </w:rPr>
-        <w:t>IEDriver</w:t>
-      </w:r>
-      <w:proofErr w:type="spellEnd"/>
-      <w:r>
-        <w:rPr>
-          <w:i/>
-          <w:sz w:val="24"/>
-          <w:szCs w:val="24"/>
-          <w:lang w:val="es-ES" w:eastAsia="es-ES"/>
-        </w:rPr>
-        <w:t>\</w:t>
-      </w:r>
-    </w:p>
-    <w:p>
-      <w:pPr>
-        <w:rPr>
-          <w:lang w:val="es-ES" w:eastAsia="es-ES"/>
-        </w:rPr>
-      </w:pPr>
-    </w:p>
-    <w:p>
-      <w:pPr>
-        <w:rPr>
-          <w:lang w:val="es-ES" w:eastAsia="es-ES"/>
-        </w:rPr>
-      </w:pPr>
-    </w:p>
-    <w:p>
-      <w:pPr>
-        <w:rPr>
-          <w:lang w:val="es-ES" w:eastAsia="es-ES"/>
-        </w:rPr>
-      </w:pPr>
-    </w:p>
-    <w:p>
-      <w:pPr>
-        <w:rPr>
-          <w:lang w:val="es-ES" w:eastAsia="es-ES"/>
-        </w:rPr>
-      </w:pPr>
-    </w:p>
-    <w:p>
-      <w:pPr>
-        <w:rPr>
-          <w:lang w:val="es-ES" w:eastAsia="es-ES"/>
-        </w:rPr>
-      </w:pPr>
-    </w:p>
-    <w:p>
-      <w:pPr>
-        <w:rPr>
-          <w:lang w:val="es-ES" w:eastAsia="es-ES"/>
-        </w:rPr>
-      </w:pPr>
-    </w:p>
-    <w:p>
-      <w:pPr>
-        <w:rPr>
-          <w:lang w:val="es-ES" w:eastAsia="es-ES"/>
-        </w:rPr>
-      </w:pPr>
-    </w:p>
-    <w:p>
-      <w:pPr>
-        <w:rPr>
-          <w:lang w:val="es-ES" w:eastAsia="es-ES"/>
-        </w:rPr>
-      </w:pPr>
-    </w:p>
-    <w:p>
-      <w:pPr>
-        <w:rPr>
-          <w:lang w:val="es-ES" w:eastAsia="es-ES"/>
-        </w:rPr>
-      </w:pPr>
-    </w:p>
-    <w:p>
-      <w:pPr>
-        <w:ind w:left="705"/>
-        <w:rPr>
-          <w:lang w:val="es-ES" w:eastAsia="es-ES"/>
-        </w:rPr>
-      </w:pPr>
-      <w:r>
-        <w:rPr>
-          <w:lang w:val="es-ES" w:eastAsia="es-ES"/>
-        </w:rPr>
+        <w:lastRenderedPageBreak/>
         <w:t xml:space="preserve">Para añadir estas 2 rutas al PATH haremos </w:t>
       </w:r>
       <w:r>
@@ -4162,10 +4180,10 @@
           <w:noProof/>
         </w:rPr>
         <w:drawing>
-          <wp:inline distT="0" distB="0" distL="0" distR="0" wp14:anchorId="01C5A833" wp14:editId="3170A10B">
-            <wp:extent cx="4514850" cy="561975"/>
+          <wp:inline distT="0" distB="0" distL="0" distR="0" wp14:anchorId="44CACD3E" wp14:editId="77BA4076">
+            <wp:extent cx="5276850" cy="504825"/>
             <wp:effectExtent l="0" t="0" r="0" b="9525"/>
-            <wp:docPr id="12" name="Picture 12"/>
+            <wp:docPr id="10" name="Picture 10"/>
             <wp:cNvGraphicFramePr>
               <a:graphicFrameLocks xmlns:a="http://schemas.openxmlformats.org/drawingml/2006/main" noChangeAspect="1"/>
             </wp:cNvGraphicFramePr>
@@ -4185,7 +4203,7 @@
                   <pic:spPr>
                     <a:xfrm>
                       <a:off x="0" y="0"/>
-                      <a:ext cx="4514850" cy="561975"/>
+                      <a:ext cx="5276850" cy="504825"/>
                     </a:xfrm>
                     <a:prstGeom prst="rect">
                       <a:avLst/>
@@ -4274,8 +4292,9 @@
           <w:numId w:val="2"/>
         </w:numPr>
       </w:pPr>
-      <w:bookmarkStart w:id="13" w:name="_Toc19868476"/>
-      <w:r>
+      <w:bookmarkStart w:id="13" w:name="_Toc22655775"/>
+      <w:r>
+        <w:lastRenderedPageBreak/>
         <w:t>Estructura de la Aplicación</w:t>
       </w:r>
       <w:bookmarkEnd w:id="13"/>
@@ -4285,7 +4304,7 @@
       <w:pPr>
         <w:pStyle w:val="Heading2"/>
       </w:pPr>
-      <w:bookmarkStart w:id="14" w:name="_Toc19868477"/>
+      <w:bookmarkStart w:id="14" w:name="_Toc22655776"/>
       <w:r>
         <w:t>Carpeta 3</w:t>
       </w:r>
@@ -4407,7 +4426,7 @@
       <w:pPr>
         <w:pStyle w:val="Heading2"/>
       </w:pPr>
-      <w:bookmarkStart w:id="15" w:name="_Toc19868478"/>
+      <w:bookmarkStart w:id="15" w:name="_Toc22655777"/>
       <w:r>
         <w:t>documentación de usuario</w:t>
       </w:r>
@@ -4416,44 +4435,56 @@
     <w:p>
       <w:pPr>
         <w:rPr>
+          <w:lang w:val="es-ES"/>
+        </w:rPr>
+      </w:pPr>
+      <w:r>
+        <w:rPr>
+          <w:lang w:val="es-ES"/>
+        </w:rPr>
+        <w:t xml:space="preserve">     E</w:t>
+      </w:r>
+      <w:r>
+        <w:rPr>
+          <w:lang w:val="es-ES"/>
+        </w:rPr>
+        <w:t xml:space="preserve">ste </w:t>
+      </w:r>
+      <w:r>
+        <w:rPr>
+          <w:lang w:val="es-ES"/>
+        </w:rPr>
+        <w:t>manual</w:t>
+      </w:r>
+      <w:r>
+        <w:rPr>
+          <w:lang w:val="es-ES"/>
+        </w:rPr>
+        <w:t xml:space="preserve"> y casos de prueba</w:t>
+      </w:r>
+      <w:r>
+        <w:rPr>
+          <w:lang w:val="es-ES"/>
+        </w:rPr>
+        <w:t xml:space="preserve"> (errores que se contemplan y quedan controlados).</w:t>
+      </w:r>
+    </w:p>
+    <w:p>
+      <w:pPr>
+        <w:ind w:firstLine="708"/>
+        <w:rPr>
           <w:lang w:val="en-GB"/>
         </w:rPr>
       </w:pPr>
       <w:r>
         <w:rPr>
-          <w:lang w:val="en-GB"/>
-        </w:rPr>
-        <w:t xml:space="preserve">     E</w:t>
-      </w:r>
-      <w:r>
-        <w:rPr>
-          <w:lang w:val="en-GB"/>
-        </w:rPr>
-        <w:t xml:space="preserve">ste </w:t>
-      </w:r>
-      <w:r>
-        <w:rPr>
-          <w:lang w:val="en-GB"/>
-        </w:rPr>
-        <w:t>manual:</w:t>
-      </w:r>
-    </w:p>
-    <w:p>
-      <w:pPr>
-        <w:ind w:firstLine="708"/>
-        <w:rPr>
-          <w:lang w:val="en-GB"/>
-        </w:rPr>
-      </w:pPr>
-      <w:r>
-        <w:rPr>
           <w:noProof/>
         </w:rPr>
         <w:drawing>
-          <wp:inline distT="0" distB="0" distL="0" distR="0" wp14:anchorId="7EDA4B88" wp14:editId="20016E5B">
-            <wp:extent cx="2476500" cy="857250"/>
-            <wp:effectExtent l="0" t="0" r="0" b="0"/>
-            <wp:docPr id="16" name="Picture 16"/>
+          <wp:inline distT="0" distB="0" distL="0" distR="0" wp14:anchorId="032BEA6A" wp14:editId="14C27CA0">
+            <wp:extent cx="2466975" cy="619125"/>
+            <wp:effectExtent l="0" t="0" r="9525" b="9525"/>
+            <wp:docPr id="11" name="Picture 11"/>
             <wp:cNvGraphicFramePr>
               <a:graphicFrameLocks xmlns:a="http://schemas.openxmlformats.org/drawingml/2006/main" noChangeAspect="1"/>
             </wp:cNvGraphicFramePr>
@@ -4473,7 +4504,7 @@
                   <pic:spPr>
                     <a:xfrm>
                       <a:off x="0" y="0"/>
-                      <a:ext cx="2476500" cy="857250"/>
+                      <a:ext cx="2466975" cy="619125"/>
                     </a:xfrm>
                     <a:prstGeom prst="rect">
                       <a:avLst/>
@@ -4498,7 +4529,7 @@
       <w:pPr>
         <w:pStyle w:val="Heading2"/>
       </w:pPr>
-      <w:bookmarkStart w:id="16" w:name="_Toc19868479"/>
+      <w:bookmarkStart w:id="16" w:name="_Toc22655778"/>
       <w:r>
         <w:t>xls_folder</w:t>
       </w:r>
@@ -4619,6 +4650,7 @@
         <w:rPr>
           <w:lang w:val="es-ES"/>
         </w:rPr>
+        <w:lastRenderedPageBreak/>
         <w:t>Si bien el nombre del documento/s es indiferente, se den respetar el nombre de las columnas que acordamos:</w:t>
       </w:r>
     </w:p>
@@ -4678,7 +4710,6 @@
           </wp:inline>
         </w:drawing>
       </w:r>
-      <w:bookmarkStart w:id="17" w:name="_Toc19868480"/>
     </w:p>
     <w:p>
       <w:pPr>
@@ -4781,6 +4812,15 @@
           <w:lang w:val="es-ES"/>
         </w:rPr>
       </w:pPr>
+    </w:p>
+    <w:p>
+      <w:pPr>
+        <w:spacing w:line="240" w:lineRule="auto"/>
+        <w:ind w:left="360"/>
+        <w:rPr>
+          <w:lang w:val="es-ES"/>
+        </w:rPr>
+      </w:pPr>
       <w:r>
         <w:rPr>
           <w:lang w:val="es-ES"/>
@@ -4791,6 +4831,482 @@
     <w:p>
       <w:pPr>
         <w:spacing w:line="240" w:lineRule="auto"/>
+        <w:ind w:left="360"/>
+        <w:rPr>
+          <w:lang w:val="es-ES"/>
+        </w:rPr>
+      </w:pPr>
+    </w:p>
+    <w:p>
+      <w:pPr>
+        <w:spacing w:line="240" w:lineRule="auto"/>
+        <w:ind w:left="360"/>
+        <w:rPr>
+          <w:lang w:val="es-ES"/>
+        </w:rPr>
+      </w:pPr>
+    </w:p>
+    <w:p>
+      <w:pPr>
+        <w:spacing w:line="240" w:lineRule="auto"/>
+        <w:ind w:left="360"/>
+        <w:rPr>
+          <w:lang w:val="es-ES"/>
+        </w:rPr>
+      </w:pPr>
+    </w:p>
+    <w:p>
+      <w:pPr>
+        <w:spacing w:line="240" w:lineRule="auto"/>
+        <w:ind w:left="360"/>
+        <w:rPr>
+          <w:lang w:val="es-ES"/>
+        </w:rPr>
+      </w:pPr>
+    </w:p>
+    <w:p>
+      <w:pPr>
+        <w:spacing w:line="240" w:lineRule="auto"/>
+        <w:ind w:left="360"/>
+        <w:rPr>
+          <w:lang w:val="es-ES"/>
+        </w:rPr>
+      </w:pPr>
+    </w:p>
+    <w:p>
+      <w:pPr>
+        <w:spacing w:line="240" w:lineRule="auto"/>
+        <w:ind w:left="360"/>
+        <w:rPr>
+          <w:lang w:val="es-ES"/>
+        </w:rPr>
+      </w:pPr>
+    </w:p>
+    <w:p>
+      <w:pPr>
+        <w:pStyle w:val="Heading1"/>
+        <w:rPr>
+          <w:lang w:val="es-ES"/>
+        </w:rPr>
+      </w:pPr>
+      <w:bookmarkStart w:id="17" w:name="_Toc22655779"/>
+      <w:r>
+        <w:rPr>
+          <w:lang w:val="es-ES"/>
+        </w:rPr>
+        <w:lastRenderedPageBreak/>
+        <w:t xml:space="preserve">5- </w:t>
+      </w:r>
+      <w:r>
+        <w:rPr>
+          <w:lang w:val="es-ES"/>
+        </w:rPr>
+        <w:t>Validación de los campos</w:t>
+      </w:r>
+      <w:bookmarkEnd w:id="17"/>
+    </w:p>
+    <w:p>
+      <w:pPr>
+        <w:spacing w:line="240" w:lineRule="auto"/>
+        <w:ind w:left="360"/>
+        <w:rPr>
+          <w:lang w:val="es-ES"/>
+        </w:rPr>
+      </w:pPr>
+      <w:r>
+        <w:rPr>
+          <w:lang w:val="es-ES"/>
+        </w:rPr>
+        <w:t>Durante la lectura del Excel se verificarán que los campos cumplen el siguiente formato:</w:t>
+      </w:r>
+    </w:p>
+    <w:p>
+      <w:pPr>
+        <w:spacing w:line="240" w:lineRule="auto"/>
+        <w:ind w:left="360"/>
+        <w:rPr>
+          <w:lang w:val="es-ES"/>
+        </w:rPr>
+      </w:pPr>
+      <w:r>
+        <w:rPr>
+          <w:lang w:val="es-ES"/>
+        </w:rPr>
+        <w:tab/>
+      </w:r>
+      <w:r>
+        <w:rPr>
+          <w:b/>
+          <w:lang w:val="es-ES"/>
+        </w:rPr>
+        <w:t>Validación de campos</w:t>
+      </w:r>
+      <w:r>
+        <w:rPr>
+          <w:lang w:val="es-ES"/>
+        </w:rPr>
+        <w:t>:</w:t>
+      </w:r>
+    </w:p>
+    <w:p>
+      <w:pPr>
+        <w:pStyle w:val="ListParagraph"/>
+        <w:numPr>
+          <w:ilvl w:val="0"/>
+          <w:numId w:val="8"/>
+        </w:numPr>
+        <w:spacing w:line="240" w:lineRule="auto"/>
+        <w:rPr>
+          <w:lang w:val="es-ES"/>
+        </w:rPr>
+      </w:pPr>
+      <w:r>
+        <w:rPr>
+          <w:lang w:val="es-ES"/>
+        </w:rPr>
+        <w:t>número de boleto: numérico</w:t>
+      </w:r>
+    </w:p>
+    <w:p>
+      <w:pPr>
+        <w:pStyle w:val="ListParagraph"/>
+        <w:numPr>
+          <w:ilvl w:val="0"/>
+          <w:numId w:val="8"/>
+        </w:numPr>
+        <w:spacing w:line="240" w:lineRule="auto"/>
+        <w:rPr>
+          <w:lang w:val="es-ES"/>
+        </w:rPr>
+      </w:pPr>
+      <w:proofErr w:type="spellStart"/>
+      <w:r>
+        <w:rPr>
+          <w:lang w:val="es-ES"/>
+        </w:rPr>
+        <w:t>enteprise_</w:t>
+      </w:r>
+      <w:proofErr w:type="gramStart"/>
+      <w:r>
+        <w:rPr>
+          <w:lang w:val="es-ES"/>
+        </w:rPr>
+        <w:t>id</w:t>
+      </w:r>
+      <w:proofErr w:type="spellEnd"/>
+      <w:r>
+        <w:rPr>
+          <w:lang w:val="es-ES"/>
+        </w:rPr>
+        <w:t xml:space="preserve"> :</w:t>
+      </w:r>
+      <w:proofErr w:type="gramEnd"/>
+      <w:r>
+        <w:rPr>
+          <w:lang w:val="es-ES"/>
+        </w:rPr>
+        <w:t xml:space="preserve"> alfanumérico</w:t>
+      </w:r>
+    </w:p>
+    <w:p>
+      <w:pPr>
+        <w:pStyle w:val="ListParagraph"/>
+        <w:numPr>
+          <w:ilvl w:val="0"/>
+          <w:numId w:val="8"/>
+        </w:numPr>
+        <w:spacing w:line="240" w:lineRule="auto"/>
+        <w:rPr>
+          <w:lang w:val="es-ES"/>
+        </w:rPr>
+      </w:pPr>
+      <w:proofErr w:type="spellStart"/>
+      <w:r>
+        <w:rPr>
+          <w:lang w:val="es-ES"/>
+        </w:rPr>
+        <w:t>cpf</w:t>
+      </w:r>
+      <w:proofErr w:type="spellEnd"/>
+      <w:r>
+        <w:rPr>
+          <w:lang w:val="es-ES"/>
+        </w:rPr>
+        <w:t xml:space="preserve"> o </w:t>
+      </w:r>
+      <w:proofErr w:type="spellStart"/>
+      <w:r>
+        <w:rPr>
+          <w:lang w:val="es-ES"/>
+        </w:rPr>
+        <w:t>cnpj</w:t>
+      </w:r>
+      <w:proofErr w:type="spellEnd"/>
+      <w:r>
+        <w:rPr>
+          <w:lang w:val="es-ES"/>
+        </w:rPr>
+        <w:t>, numérico, la aplicación en virtud de la longitud de este campo es capaz de determinar el tipo de que se trata.</w:t>
+      </w:r>
+    </w:p>
+    <w:p>
+      <w:pPr>
+        <w:pStyle w:val="ListParagraph"/>
+        <w:numPr>
+          <w:ilvl w:val="0"/>
+          <w:numId w:val="8"/>
+        </w:numPr>
+        <w:spacing w:line="240" w:lineRule="auto"/>
+        <w:rPr>
+          <w:lang w:val="es-ES"/>
+        </w:rPr>
+      </w:pPr>
+      <w:proofErr w:type="spellStart"/>
+      <w:r>
+        <w:rPr>
+          <w:lang w:val="es-ES"/>
+        </w:rPr>
+        <w:t>product</w:t>
+      </w:r>
+      <w:proofErr w:type="spellEnd"/>
+      <w:r>
+        <w:rPr>
+          <w:lang w:val="es-ES"/>
+        </w:rPr>
+        <w:t>: numérico, valores permitidos (100 o 180)</w:t>
+      </w:r>
+    </w:p>
+    <w:p>
+      <w:pPr>
+        <w:pStyle w:val="ListParagraph"/>
+        <w:numPr>
+          <w:ilvl w:val="0"/>
+          <w:numId w:val="8"/>
+        </w:numPr>
+        <w:spacing w:line="240" w:lineRule="auto"/>
+      </w:pPr>
+      <w:proofErr w:type="spellStart"/>
+      <w:r>
+        <w:t>account_number</w:t>
+      </w:r>
+      <w:proofErr w:type="spellEnd"/>
+      <w:r>
+        <w:t xml:space="preserve">: </w:t>
+      </w:r>
+      <w:proofErr w:type="spellStart"/>
+      <w:r>
+        <w:t>numérico</w:t>
+      </w:r>
+      <w:proofErr w:type="spellEnd"/>
+    </w:p>
+    <w:p>
+      <w:pPr>
+        <w:pStyle w:val="ListParagraph"/>
+        <w:numPr>
+          <w:ilvl w:val="0"/>
+          <w:numId w:val="8"/>
+        </w:numPr>
+        <w:spacing w:line="240" w:lineRule="auto"/>
+      </w:pPr>
+      <w:r>
+        <w:t xml:space="preserve">address: </w:t>
+      </w:r>
+      <w:proofErr w:type="spellStart"/>
+      <w:r>
+        <w:t>alfanumérico</w:t>
+      </w:r>
+      <w:proofErr w:type="spellEnd"/>
+    </w:p>
+    <w:p>
+      <w:pPr>
+        <w:pStyle w:val="ListParagraph"/>
+        <w:numPr>
+          <w:ilvl w:val="0"/>
+          <w:numId w:val="8"/>
+        </w:numPr>
+        <w:spacing w:line="240" w:lineRule="auto"/>
+      </w:pPr>
+      <w:r>
+        <w:t xml:space="preserve">state: </w:t>
+      </w:r>
+      <w:proofErr w:type="spellStart"/>
+      <w:r>
+        <w:t>cadena</w:t>
+      </w:r>
+      <w:proofErr w:type="spellEnd"/>
+    </w:p>
+    <w:p>
+      <w:pPr>
+        <w:pStyle w:val="ListParagraph"/>
+        <w:numPr>
+          <w:ilvl w:val="0"/>
+          <w:numId w:val="8"/>
+        </w:numPr>
+        <w:spacing w:line="240" w:lineRule="auto"/>
+        <w:rPr>
+          <w:lang w:val="es-ES"/>
+        </w:rPr>
+      </w:pPr>
+      <w:proofErr w:type="spellStart"/>
+      <w:proofErr w:type="gramStart"/>
+      <w:r>
+        <w:rPr>
+          <w:lang w:val="es-ES"/>
+        </w:rPr>
+        <w:t>city</w:t>
+      </w:r>
+      <w:proofErr w:type="spellEnd"/>
+      <w:r>
+        <w:rPr>
+          <w:lang w:val="es-ES"/>
+        </w:rPr>
+        <w:t xml:space="preserve"> :</w:t>
+      </w:r>
+      <w:proofErr w:type="gramEnd"/>
+      <w:r>
+        <w:rPr>
+          <w:lang w:val="es-ES"/>
+        </w:rPr>
+        <w:t xml:space="preserve"> cadena</w:t>
+      </w:r>
+    </w:p>
+    <w:p>
+      <w:pPr>
+        <w:pStyle w:val="ListParagraph"/>
+        <w:numPr>
+          <w:ilvl w:val="0"/>
+          <w:numId w:val="8"/>
+        </w:numPr>
+        <w:spacing w:line="240" w:lineRule="auto"/>
+        <w:rPr>
+          <w:lang w:val="es-ES"/>
+        </w:rPr>
+      </w:pPr>
+      <w:proofErr w:type="spellStart"/>
+      <w:r>
+        <w:rPr>
+          <w:lang w:val="es-ES"/>
+        </w:rPr>
+        <w:t>zip_code</w:t>
+      </w:r>
+      <w:proofErr w:type="spellEnd"/>
+      <w:r>
+        <w:rPr>
+          <w:lang w:val="es-ES"/>
+        </w:rPr>
+        <w:t>: 8 dígitos</w:t>
+      </w:r>
+    </w:p>
+    <w:p>
+      <w:pPr>
+        <w:pStyle w:val="ListParagraph"/>
+        <w:numPr>
+          <w:ilvl w:val="0"/>
+          <w:numId w:val="8"/>
+        </w:numPr>
+        <w:spacing w:line="240" w:lineRule="auto"/>
+        <w:rPr>
+          <w:lang w:val="es-ES"/>
+        </w:rPr>
+      </w:pPr>
+      <w:proofErr w:type="spellStart"/>
+      <w:r>
+        <w:rPr>
+          <w:lang w:val="es-ES"/>
+        </w:rPr>
+        <w:t>emision_date</w:t>
+      </w:r>
+      <w:proofErr w:type="spellEnd"/>
+      <w:r>
+        <w:rPr>
+          <w:lang w:val="es-ES"/>
+        </w:rPr>
+        <w:t xml:space="preserve">/ </w:t>
+      </w:r>
+      <w:proofErr w:type="spellStart"/>
+      <w:r>
+        <w:rPr>
+          <w:lang w:val="es-ES"/>
+        </w:rPr>
+        <w:t>due_date</w:t>
+      </w:r>
+      <w:proofErr w:type="spellEnd"/>
+      <w:r>
+        <w:rPr>
+          <w:lang w:val="es-ES"/>
+        </w:rPr>
+        <w:t xml:space="preserve">: fecha formato </w:t>
+      </w:r>
+      <w:proofErr w:type="spellStart"/>
+      <w:r>
+        <w:rPr>
+          <w:lang w:val="es-ES"/>
+        </w:rPr>
+        <w:t>dd</w:t>
+      </w:r>
+      <w:proofErr w:type="spellEnd"/>
+      <w:r>
+        <w:rPr>
+          <w:lang w:val="es-ES"/>
+        </w:rPr>
+        <w:t>/mm/</w:t>
+      </w:r>
+      <w:proofErr w:type="spellStart"/>
+      <w:r>
+        <w:rPr>
+          <w:lang w:val="es-ES"/>
+        </w:rPr>
+        <w:t>yyyy</w:t>
+      </w:r>
+      <w:proofErr w:type="spellEnd"/>
+    </w:p>
+    <w:p>
+      <w:pPr>
+        <w:pStyle w:val="ListParagraph"/>
+        <w:numPr>
+          <w:ilvl w:val="0"/>
+          <w:numId w:val="8"/>
+        </w:numPr>
+        <w:spacing w:line="240" w:lineRule="auto"/>
+        <w:rPr>
+          <w:lang w:val="es-ES"/>
+        </w:rPr>
+      </w:pPr>
+      <w:proofErr w:type="spellStart"/>
+      <w:proofErr w:type="gramStart"/>
+      <w:r>
+        <w:rPr>
+          <w:lang w:val="es-ES"/>
+        </w:rPr>
+        <w:t>amount</w:t>
+      </w:r>
+      <w:proofErr w:type="spellEnd"/>
+      <w:r>
+        <w:rPr>
+          <w:lang w:val="es-ES"/>
+        </w:rPr>
+        <w:t xml:space="preserve"> :</w:t>
+      </w:r>
+      <w:proofErr w:type="gramEnd"/>
+      <w:r>
+        <w:rPr>
+          <w:lang w:val="es-ES"/>
+        </w:rPr>
+        <w:t xml:space="preserve"> numérico</w:t>
+      </w:r>
+    </w:p>
+    <w:p>
+      <w:pPr>
+        <w:spacing w:line="240" w:lineRule="auto"/>
+        <w:ind w:left="360"/>
+        <w:rPr>
+          <w:lang w:val="es-ES"/>
+        </w:rPr>
+      </w:pPr>
+    </w:p>
+    <w:p>
+      <w:pPr>
+        <w:spacing w:line="240" w:lineRule="auto"/>
         <w:rPr>
           <w:lang w:val="es-ES"/>
         </w:rPr>
@@ -4806,10 +5322,11 @@
       <w:pPr>
         <w:pStyle w:val="Heading2"/>
       </w:pPr>
+      <w:bookmarkStart w:id="18" w:name="_Toc22655780"/>
       <w:r>
         <w:t>Carpeta logger</w:t>
       </w:r>
-      <w:bookmarkEnd w:id="17"/>
+      <w:bookmarkEnd w:id="18"/>
     </w:p>
     <w:p>
       <w:pPr>
@@ -4856,7 +5373,6 @@
         <w:rPr>
           <w:noProof/>
         </w:rPr>
-        <w:lastRenderedPageBreak/>
         <w:drawing>
           <wp:inline distT="0" distB="0" distL="0" distR="0" wp14:anchorId="234FCA12" wp14:editId="29A4A455">
             <wp:extent cx="5760720" cy="694690"/>
@@ -4918,11 +5434,14 @@
       <w:pPr>
         <w:pStyle w:val="Heading1"/>
       </w:pPr>
-      <w:bookmarkStart w:id="18" w:name="_Toc19868482"/>
-      <w:r>
-        <w:t>5- Ejecucion</w:t>
-      </w:r>
-      <w:bookmarkEnd w:id="18"/>
+      <w:bookmarkStart w:id="19" w:name="_Toc22655781"/>
+      <w:r>
+        <w:t>6</w:t>
+      </w:r>
+      <w:r>
+        <w:t>- Ejecucion</w:t>
+      </w:r>
+      <w:bookmarkEnd w:id="19"/>
     </w:p>
     <w:p>
       <w:pPr>
@@ -5012,34 +5531,49 @@
       <w:pPr>
         <w:ind w:left="225"/>
         <w:rPr>
+          <w:lang w:val="es-ES"/>
+        </w:rPr>
+      </w:pPr>
+      <w:r>
+        <w:rPr>
+          <w:lang w:val="es-ES"/>
+        </w:rPr>
+        <w:lastRenderedPageBreak/>
+        <w:t xml:space="preserve">Teniendo en cuenta que al ejecutarse la aplicación </w:t>
+      </w:r>
+      <w:r>
+        <w:rPr>
+          <w:lang w:val="es-ES"/>
+        </w:rPr>
+        <w:t xml:space="preserve">se iniciará el proceso de automatización, </w:t>
+      </w:r>
+      <w:r>
+        <w:rPr>
           <w:b/>
           <w:lang w:val="es-ES"/>
         </w:rPr>
-      </w:pPr>
-      <w:r>
-        <w:rPr>
-          <w:lang w:val="es-ES"/>
-        </w:rPr>
-        <w:t xml:space="preserve">Teniendo en cuenta que al ejecutarse la aplicación </w:t>
-      </w:r>
-      <w:r>
-        <w:rPr>
-          <w:lang w:val="es-ES"/>
-        </w:rPr>
-        <w:t xml:space="preserve">se iniciará el proceso de automatización, </w:t>
-      </w:r>
-      <w:r>
+        <w:t>NO PUDIÉNDO HACER USO DEL ORDENADOR</w:t>
+      </w:r>
+      <w:r>
+        <w:rPr>
+          <w:lang w:val="es-ES"/>
+        </w:rPr>
+        <w:t xml:space="preserve"> mientras dure el proceso pues interferiría con la obtención de las posiciones de los elementos de la pantalla.</w:t>
+      </w:r>
+    </w:p>
+    <w:p>
+      <w:pPr>
+        <w:ind w:left="225"/>
         <w:rPr>
           <w:b/>
           <w:lang w:val="es-ES"/>
         </w:rPr>
-        <w:t>NO PUDIÉNDO HACER USO DEL ORDENADOR</w:t>
-      </w:r>
-      <w:r>
-        <w:rPr>
-          <w:lang w:val="es-ES"/>
-        </w:rPr>
-        <w:t xml:space="preserve"> mientras dure el proceso pues interferiría con la obtención de las posiciones de los elementos de la pantalla.</w:t>
+      </w:pPr>
+      <w:r>
+        <w:rPr>
+          <w:lang w:val="es-ES"/>
+        </w:rPr>
+        <w:t>El punto de partida comienza tras la carga del Applet de Java, en este momento la aplicación tomará posesión nuestro teclado y ratón.</w:t>
       </w:r>
     </w:p>
     <w:p>
@@ -5058,12 +5592,148 @@
           <w:lang w:val="es-ES"/>
         </w:rPr>
       </w:pPr>
+      <w:bookmarkStart w:id="20" w:name="_Toc22655782"/>
+      <w:r>
+        <w:rPr>
+          <w:lang w:val="es-ES"/>
+        </w:rPr>
+        <w:t xml:space="preserve">7 - </w:t>
+      </w:r>
+      <w:r>
+        <w:rPr>
+          <w:lang w:val="es-ES"/>
+        </w:rPr>
+        <w:t>Mejoras introducidas</w:t>
+      </w:r>
+      <w:bookmarkEnd w:id="20"/>
+    </w:p>
+    <w:p>
+      <w:pPr>
+        <w:pStyle w:val="ListParagraph"/>
+        <w:numPr>
+          <w:ilvl w:val="0"/>
+          <w:numId w:val="7"/>
+        </w:numPr>
+        <w:rPr>
+          <w:lang w:val="es-ES"/>
+        </w:rPr>
+      </w:pPr>
+      <w:r>
+        <w:rPr>
+          <w:lang w:val="es-ES"/>
+        </w:rPr>
+        <w:t>Debido a que el automatismo se basa en el reconocimiento de imágenes hemos introducido una rutina que comprueba y</w:t>
+      </w:r>
+      <w:r>
+        <w:rPr>
+          <w:lang w:val="es-ES"/>
+        </w:rPr>
+        <w:t xml:space="preserve"> se </w:t>
+      </w:r>
+      <w:r>
+        <w:rPr>
+          <w:lang w:val="es-ES"/>
+        </w:rPr>
+        <w:t xml:space="preserve">asegura </w:t>
+      </w:r>
+      <w:r>
+        <w:rPr>
+          <w:lang w:val="es-ES"/>
+        </w:rPr>
+        <w:t xml:space="preserve">de </w:t>
+      </w:r>
+      <w:r>
+        <w:rPr>
+          <w:lang w:val="es-ES"/>
+        </w:rPr>
+        <w:t xml:space="preserve">que la aplicación esté siempre en primer plano (se ejecuta cada 1 </w:t>
+      </w:r>
+      <w:proofErr w:type="spellStart"/>
+      <w:r>
+        <w:rPr>
+          <w:lang w:val="es-ES"/>
+        </w:rPr>
+        <w:t>seg</w:t>
+      </w:r>
+      <w:proofErr w:type="spellEnd"/>
+      <w:r>
+        <w:rPr>
+          <w:lang w:val="es-ES"/>
+        </w:rPr>
+        <w:t>).</w:t>
+      </w:r>
+    </w:p>
+    <w:p>
+      <w:pPr>
+        <w:pStyle w:val="ListParagraph"/>
+        <w:ind w:left="945"/>
+        <w:rPr>
+          <w:lang w:val="es-ES"/>
+        </w:rPr>
+      </w:pPr>
+    </w:p>
+    <w:p>
+      <w:pPr>
+        <w:pStyle w:val="ListParagraph"/>
+        <w:numPr>
+          <w:ilvl w:val="0"/>
+          <w:numId w:val="7"/>
+        </w:numPr>
+        <w:rPr>
+          <w:lang w:val="es-ES"/>
+        </w:rPr>
+      </w:pPr>
+      <w:r>
+        <w:rPr>
+          <w:lang w:val="es-ES"/>
+        </w:rPr>
+        <w:t xml:space="preserve">Control del flujo. Si por cualquier causa externa se pierde la secuencia del </w:t>
+      </w:r>
+      <w:proofErr w:type="spellStart"/>
+      <w:r>
+        <w:rPr>
+          <w:lang w:val="es-ES"/>
+        </w:rPr>
+        <w:t>workflow</w:t>
+      </w:r>
+      <w:proofErr w:type="spellEnd"/>
+      <w:r>
+        <w:rPr>
+          <w:lang w:val="es-ES"/>
+        </w:rPr>
+        <w:t xml:space="preserve"> la aplicación será capaz de reiniciar el flujo y volver a retomar el control.</w:t>
+      </w:r>
+    </w:p>
+    <w:p>
+      <w:pPr>
+        <w:ind w:left="225"/>
+        <w:rPr>
+          <w:b/>
+          <w:lang w:val="es-ES"/>
+        </w:rPr>
+      </w:pPr>
+    </w:p>
+    <w:p>
+      <w:pPr>
+        <w:pStyle w:val="Heading1"/>
+        <w:rPr>
+          <w:lang w:val="es-ES"/>
+        </w:rPr>
+      </w:pPr>
+      <w:bookmarkStart w:id="21" w:name="_Toc22655783"/>
+      <w:r>
+        <w:rPr>
+          <w:lang w:val="es-ES"/>
+        </w:rPr>
+        <w:t xml:space="preserve">8 - </w:t>
+      </w:r>
       <w:r>
         <w:rPr>
           <w:lang w:val="es-ES"/>
         </w:rPr>
         <w:t>Troubleshoot</w:t>
       </w:r>
+      <w:bookmarkEnd w:id="21"/>
     </w:p>
     <w:p>
       <w:pPr>
@@ -5076,21 +5746,13 @@
         <w:rPr>
           <w:lang w:val="es-ES"/>
         </w:rPr>
-        <w:t xml:space="preserve">Los errores en la ejecución del programa quedarán registrados en el log </w:t>
-      </w:r>
-      <w:proofErr w:type="gramStart"/>
-      <w:r>
-        <w:rPr>
-          <w:lang w:val="es-ES"/>
-        </w:rPr>
-        <w:t>del mismo</w:t>
-      </w:r>
-      <w:proofErr w:type="gramEnd"/>
-      <w:r>
-        <w:rPr>
-          <w:lang w:val="es-ES"/>
-        </w:rPr>
-        <w:t xml:space="preserve"> (</w:t>
+        <w:t>Los errores en la ejecución del programa quedarán registrados en el log del mismo</w:t>
+      </w:r>
+      <w:r>
+        <w:rPr>
+          <w:lang w:val="es-ES"/>
+        </w:rPr>
+        <w:t>(</w:t>
       </w:r>
       <w:proofErr w:type="spellStart"/>
       <w:r>
@@ -5123,11 +5785,43 @@
         <w:t>Citibank_Payment_RPA</w:t>
       </w:r>
       <w:proofErr w:type="spellEnd"/>
-      <w:r>
-        <w:rPr>
-          <w:lang w:val="es-ES"/>
-        </w:rPr>
-        <w:t>).</w:t>
+      <w:proofErr w:type="gramStart"/>
+      <w:r>
+        <w:rPr>
+          <w:lang w:val="es-ES"/>
+        </w:rPr>
+        <w:t>) ,</w:t>
+      </w:r>
+      <w:proofErr w:type="gramEnd"/>
+      <w:r>
+        <w:rPr>
+          <w:lang w:val="es-ES"/>
+        </w:rPr>
+        <w:t xml:space="preserve"> si no son errores técnicos también se mostrarán por pantalla</w:t>
+      </w:r>
+      <w:r>
+        <w:rPr>
+          <w:lang w:val="es-ES"/>
+        </w:rPr>
+        <w:t>.</w:t>
+      </w:r>
+    </w:p>
+    <w:p>
+      <w:pPr>
+        <w:pStyle w:val="ListParagraph"/>
+        <w:numPr>
+          <w:ilvl w:val="0"/>
+          <w:numId w:val="6"/>
+        </w:numPr>
+        <w:rPr>
+          <w:lang w:val="es-ES"/>
+        </w:rPr>
+      </w:pPr>
+      <w:r>
+        <w:rPr>
+          <w:lang w:val="es-ES"/>
+        </w:rPr>
+        <w:t>lectura del documento Excel:</w:t>
       </w:r>
     </w:p>
     <w:p>
@@ -5137,24 +5831,411 @@
           <w:lang w:val="es-ES"/>
         </w:rPr>
       </w:pPr>
-    </w:p>
-    <w:p>
-      <w:pPr>
-        <w:ind w:left="225"/>
-        <w:rPr>
-          <w:lang w:val="es-ES"/>
-        </w:rPr>
-      </w:pPr>
-      <w:r>
-        <w:rPr>
-          <w:lang w:val="es-ES"/>
-        </w:rPr>
-        <w:tab/>
+      <w:r>
+        <w:rPr>
+          <w:noProof/>
+        </w:rPr>
+        <w:drawing>
+          <wp:inline distT="0" distB="0" distL="0" distR="0" wp14:anchorId="3BCDED77" wp14:editId="01FD6AA4">
+            <wp:extent cx="5505450" cy="161925"/>
+            <wp:effectExtent l="0" t="0" r="0" b="9525"/>
+            <wp:docPr id="15" name="Picture 15"/>
+            <wp:cNvGraphicFramePr>
+              <a:graphicFrameLocks xmlns:a="http://schemas.openxmlformats.org/drawingml/2006/main" noChangeAspect="1"/>
+            </wp:cNvGraphicFramePr>
+            <a:graphic xmlns:a="http://schemas.openxmlformats.org/drawingml/2006/main">
+              <a:graphicData uri="http://schemas.openxmlformats.org/drawingml/2006/picture">
+                <pic:pic xmlns:pic="http://schemas.openxmlformats.org/drawingml/2006/picture">
+                  <pic:nvPicPr>
+                    <pic:cNvPr id="1" name=""/>
+                    <pic:cNvPicPr/>
+                  </pic:nvPicPr>
+                  <pic:blipFill>
+                    <a:blip r:embed="rId28"/>
+                    <a:stretch>
+                      <a:fillRect/>
+                    </a:stretch>
+                  </pic:blipFill>
+                  <pic:spPr>
+                    <a:xfrm>
+                      <a:off x="0" y="0"/>
+                      <a:ext cx="5505450" cy="161925"/>
+                    </a:xfrm>
+                    <a:prstGeom prst="rect">
+                      <a:avLst/>
+                    </a:prstGeom>
+                  </pic:spPr>
+                </pic:pic>
+              </a:graphicData>
+            </a:graphic>
+          </wp:inline>
+        </w:drawing>
+      </w:r>
+    </w:p>
+    <w:p>
+      <w:pPr>
+        <w:ind w:left="225" w:firstLine="483"/>
+        <w:rPr>
+          <w:lang w:val="es-ES"/>
+        </w:rPr>
+      </w:pPr>
+      <w:r>
+        <w:rPr>
+          <w:lang w:val="es-ES"/>
+        </w:rPr>
+        <w:t xml:space="preserve"> El documento debe estar cerrado para que pueda ser procesado.</w:t>
+      </w:r>
+    </w:p>
+    <w:p>
+      <w:pPr>
+        <w:pStyle w:val="ListParagraph"/>
+        <w:numPr>
+          <w:ilvl w:val="0"/>
+          <w:numId w:val="6"/>
+        </w:numPr>
+        <w:rPr>
+          <w:lang w:val="es-ES"/>
+        </w:rPr>
+      </w:pPr>
+      <w:r>
+        <w:rPr>
+          <w:lang w:val="es-ES"/>
+        </w:rPr>
+        <w:t>Columnas Inválidas.</w:t>
+      </w:r>
+    </w:p>
+    <w:p>
+      <w:pPr>
+        <w:pStyle w:val="ListParagraph"/>
+        <w:ind w:left="945"/>
+        <w:rPr>
+          <w:lang w:val="es-ES"/>
+        </w:rPr>
+      </w:pPr>
+      <w:r>
+        <w:rPr>
+          <w:lang w:val="es-ES"/>
+        </w:rPr>
+        <w:t xml:space="preserve">En caso de que </w:t>
+      </w:r>
+      <w:r>
+        <w:rPr>
+          <w:lang w:val="es-ES"/>
+        </w:rPr>
+        <w:t>haya</w:t>
+      </w:r>
+      <w:r>
+        <w:rPr>
+          <w:lang w:val="es-ES"/>
+        </w:rPr>
+        <w:t xml:space="preserve"> columnas inválidas, se imprime por pantalla la situación de error y también queda registrada en el Log</w:t>
+      </w:r>
+      <w:r>
+        <w:rPr>
+          <w:lang w:val="es-ES"/>
+        </w:rPr>
+        <w:t>.</w:t>
+      </w:r>
+    </w:p>
+    <w:p>
+      <w:pPr>
+        <w:pStyle w:val="ListParagraph"/>
+        <w:ind w:left="945"/>
+        <w:rPr>
+          <w:lang w:val="es-ES"/>
+        </w:rPr>
+      </w:pPr>
+      <w:r>
+        <w:rPr>
+          <w:noProof/>
+        </w:rPr>
+        <w:drawing>
+          <wp:inline distT="0" distB="0" distL="0" distR="0" wp14:anchorId="0AA9B93D" wp14:editId="65486A34">
+            <wp:extent cx="5760720" cy="119380"/>
+            <wp:effectExtent l="0" t="0" r="0" b="0"/>
+            <wp:docPr id="18" name="Picture 1">
+              <a:extLst xmlns:a="http://schemas.openxmlformats.org/drawingml/2006/main">
+                <a:ext uri="{FF2B5EF4-FFF2-40B4-BE49-F238E27FC236}">
+                  <a16:creationId xmlns:a16="http://schemas.microsoft.com/office/drawing/2014/main" id="{EE76DB27-F4D1-425D-B634-3ED1598F4DB6}"/>
+                </a:ext>
+              </a:extLst>
+            </wp:docPr>
+            <wp:cNvGraphicFramePr>
+              <a:graphicFrameLocks xmlns:a="http://schemas.openxmlformats.org/drawingml/2006/main" noChangeAspect="1"/>
+            </wp:cNvGraphicFramePr>
+            <a:graphic xmlns:a="http://schemas.openxmlformats.org/drawingml/2006/main">
+              <a:graphicData uri="http://schemas.openxmlformats.org/drawingml/2006/picture">
+                <pic:pic xmlns:pic="http://schemas.openxmlformats.org/drawingml/2006/picture">
+                  <pic:nvPicPr>
+                    <pic:cNvPr id="2" name="Picture 1">
+                      <a:extLst>
+                        <a:ext uri="{FF2B5EF4-FFF2-40B4-BE49-F238E27FC236}">
+                          <a16:creationId xmlns:a16="http://schemas.microsoft.com/office/drawing/2014/main" id="{EE76DB27-F4D1-425D-B634-3ED1598F4DB6}"/>
+                        </a:ext>
+                      </a:extLst>
+                    </pic:cNvPr>
+                    <pic:cNvPicPr>
+                      <a:picLocks noChangeAspect="1"/>
+                    </pic:cNvPicPr>
+                  </pic:nvPicPr>
+                  <pic:blipFill>
+                    <a:blip r:embed="rId29"/>
+                    <a:stretch>
+                      <a:fillRect/>
+                    </a:stretch>
+                  </pic:blipFill>
+                  <pic:spPr>
+                    <a:xfrm>
+                      <a:off x="0" y="0"/>
+                      <a:ext cx="5760720" cy="119380"/>
+                    </a:xfrm>
+                    <a:prstGeom prst="rect">
+                      <a:avLst/>
+                    </a:prstGeom>
+                  </pic:spPr>
+                </pic:pic>
+              </a:graphicData>
+            </a:graphic>
+          </wp:inline>
+        </w:drawing>
+      </w:r>
+    </w:p>
+    <w:p>
+      <w:pPr>
+        <w:rPr>
+          <w:lang w:val="es-ES"/>
+        </w:rPr>
+      </w:pPr>
+    </w:p>
+    <w:p>
+      <w:pPr>
+        <w:rPr>
+          <w:lang w:val="es-ES"/>
+        </w:rPr>
+      </w:pPr>
+    </w:p>
+    <w:p>
+      <w:pPr>
+        <w:rPr>
+          <w:lang w:val="es-ES"/>
+        </w:rPr>
+      </w:pPr>
+    </w:p>
+    <w:p>
+      <w:pPr>
+        <w:rPr>
+          <w:lang w:val="es-ES"/>
+        </w:rPr>
+      </w:pPr>
+    </w:p>
+    <w:p>
+      <w:pPr>
+        <w:pStyle w:val="ListParagraph"/>
+        <w:numPr>
+          <w:ilvl w:val="0"/>
+          <w:numId w:val="6"/>
+        </w:numPr>
+        <w:rPr>
+          <w:lang w:val="es-ES"/>
+        </w:rPr>
+      </w:pPr>
+      <w:r>
+        <w:rPr>
+          <w:lang w:val="es-ES"/>
+        </w:rPr>
+        <w:t>Generación de boletos.</w:t>
+      </w:r>
+    </w:p>
+    <w:p>
+      <w:pPr>
+        <w:pStyle w:val="ListParagraph"/>
+        <w:ind w:left="945"/>
+        <w:rPr>
+          <w:lang w:val="es-ES"/>
+        </w:rPr>
+      </w:pPr>
+      <w:r>
+        <w:rPr>
+          <w:lang w:val="es-ES"/>
+        </w:rPr>
+        <w:t xml:space="preserve">La información de los boletos que no se generen por errores en algún dato se almacenarán en forma de captura de pantalla en la carpeta </w:t>
+      </w:r>
+      <w:r>
+        <w:rPr>
+          <w:b/>
+          <w:lang w:val="es-ES"/>
+        </w:rPr>
+        <w:t>[</w:t>
+      </w:r>
+      <w:proofErr w:type="gramStart"/>
+      <w:r>
+        <w:rPr>
+          <w:b/>
+          <w:lang w:val="es-ES"/>
+        </w:rPr>
+        <w:t>]….</w:t>
+      </w:r>
+      <w:proofErr w:type="gramEnd"/>
+      <w:r>
+        <w:rPr>
+          <w:b/>
+          <w:lang w:val="es-ES"/>
+        </w:rPr>
+        <w:t>\</w:t>
+      </w:r>
+      <w:proofErr w:type="spellStart"/>
+      <w:r>
+        <w:rPr>
+          <w:b/>
+          <w:lang w:val="es-ES"/>
+        </w:rPr>
+        <w:t>emision_boletos</w:t>
+      </w:r>
+      <w:proofErr w:type="spellEnd"/>
+      <w:r>
+        <w:rPr>
+          <w:b/>
+          <w:lang w:val="es-ES"/>
+        </w:rPr>
+        <w:t>\</w:t>
+      </w:r>
+      <w:proofErr w:type="spellStart"/>
+      <w:r>
+        <w:rPr>
+          <w:b/>
+          <w:lang w:val="es-ES"/>
+        </w:rPr>
+        <w:t>images</w:t>
+      </w:r>
+      <w:proofErr w:type="spellEnd"/>
+      <w:r>
+        <w:rPr>
+          <w:b/>
+          <w:lang w:val="es-ES"/>
+        </w:rPr>
+        <w:t xml:space="preserve">\boletos </w:t>
+      </w:r>
+      <w:proofErr w:type="spellStart"/>
+      <w:r>
+        <w:rPr>
+          <w:b/>
+          <w:lang w:val="es-ES"/>
+        </w:rPr>
+        <w:t>erroneos</w:t>
+      </w:r>
+      <w:proofErr w:type="spellEnd"/>
+    </w:p>
+    <w:p>
+      <w:pPr>
+        <w:pStyle w:val="ListParagraph"/>
+        <w:ind w:left="945"/>
+        <w:rPr>
+          <w:lang w:val="es-ES"/>
+        </w:rPr>
+      </w:pPr>
+    </w:p>
+    <w:p>
+      <w:pPr>
+        <w:pStyle w:val="ListParagraph"/>
+        <w:ind w:left="945"/>
+        <w:rPr>
+          <w:lang w:val="es-ES"/>
+        </w:rPr>
+      </w:pPr>
+      <w:proofErr w:type="gramStart"/>
+      <w:r>
+        <w:rPr>
+          <w:lang w:val="es-ES"/>
+        </w:rPr>
+        <w:t>Igualmente</w:t>
+      </w:r>
+      <w:proofErr w:type="gramEnd"/>
+      <w:r>
+        <w:rPr>
+          <w:lang w:val="es-ES"/>
+        </w:rPr>
+        <w:t xml:space="preserve"> los boletos que se generen correctamente se guardarán en forma de captura de pantalla en la carpeta:</w:t>
+      </w:r>
+    </w:p>
+    <w:p>
+      <w:pPr>
+        <w:pStyle w:val="ListParagraph"/>
+        <w:ind w:left="945"/>
+        <w:rPr>
+          <w:b/>
+          <w:lang w:val="es-ES"/>
+        </w:rPr>
+      </w:pPr>
+      <w:r>
+        <w:rPr>
+          <w:b/>
+          <w:lang w:val="es-ES"/>
+        </w:rPr>
+        <w:t>[]…\</w:t>
+      </w:r>
+      <w:proofErr w:type="spellStart"/>
+      <w:r>
+        <w:rPr>
+          <w:b/>
+          <w:lang w:val="es-ES"/>
+        </w:rPr>
+        <w:t>emision_boletos</w:t>
+      </w:r>
+      <w:proofErr w:type="spellEnd"/>
+      <w:r>
+        <w:rPr>
+          <w:b/>
+          <w:lang w:val="es-ES"/>
+        </w:rPr>
+        <w:t>\</w:t>
+      </w:r>
+      <w:proofErr w:type="spellStart"/>
+      <w:r>
+        <w:rPr>
+          <w:b/>
+          <w:lang w:val="es-ES"/>
+        </w:rPr>
+        <w:t>images</w:t>
+      </w:r>
+      <w:proofErr w:type="spellEnd"/>
+      <w:r>
+        <w:rPr>
+          <w:b/>
+          <w:lang w:val="es-ES"/>
+        </w:rPr>
+        <w:t>\boletos procesados correctamente</w:t>
+      </w:r>
+    </w:p>
+    <w:p>
+      <w:pPr>
+        <w:pStyle w:val="ListParagraph"/>
+        <w:ind w:left="945"/>
+        <w:rPr>
+          <w:lang w:val="es-ES"/>
+        </w:rPr>
+      </w:pPr>
+    </w:p>
+    <w:p>
+      <w:pPr>
+        <w:pStyle w:val="ListParagraph"/>
+        <w:numPr>
+          <w:ilvl w:val="0"/>
+          <w:numId w:val="6"/>
+        </w:numPr>
+        <w:rPr>
+          <w:lang w:val="es-ES"/>
+        </w:rPr>
+      </w:pPr>
+      <w:r>
+        <w:rPr>
+          <w:lang w:val="es-ES"/>
+        </w:rPr>
+        <w:t>Caducidad de la sesión, si por alguna razón la sesión en la web caduca, la aplicación detectará la situación y finalizará.</w:t>
       </w:r>
     </w:p>
     <w:sectPr>
-      <w:headerReference w:type="default" r:id="rId28"/>
-      <w:footerReference w:type="default" r:id="rId29"/>
+      <w:headerReference w:type="default" r:id="rId30"/>
+      <w:footerReference w:type="default" r:id="rId31"/>
       <w:pgSz w:w="11906" w:h="16838"/>
       <w:pgMar w:top="1227" w:right="1416" w:bottom="1417" w:left="1418" w:header="708" w:footer="708" w:gutter="0"/>
       <w:pgNumType w:start="0"/>
@@ -5432,6 +6513,119 @@
 <file path=word/numbering.xml><?xml version="1.0" encoding="utf-8"?>
 <w:numbering xmlns:wpc="http://schemas.microsoft.com/office/word/2010/wordprocessingCanvas" xmlns:cx="http://schemas.microsoft.com/office/drawing/2014/chartex" xmlns:cx1="http://schemas.microsoft.com/office/drawing/2015/9/8/chartex" xmlns:cx2="http://schemas.microsoft.com/office/drawing/2015/10/21/chartex" xmlns:cx3="http://schemas.microsoft.com/office/drawing/2016/5/9/chartex" xmlns:cx4="http://schemas.microsoft.com/office/drawing/2016/5/10/chartex" xmlns:cx5="http://schemas.microsoft.com/office/drawing/2016/5/11/chartex" xmlns:cx6="http://schemas.microsoft.com/office/drawing/2016/5/12/chartex" xmlns:cx7="http://schemas.microsoft.com/office/drawing/2016/5/13/chartex" xmlns:cx8="http://schemas.microsoft.com/office/drawing/2016/5/14/chartex" xmlns:mc="http://schemas.openxmlformats.org/markup-compatibility/2006" xmlns:aink="http://schemas.microsoft.com/office/drawing/2016/ink" xmlns:am3d="http://schemas.microsoft.com/office/drawing/2017/model3d" xmlns:o="urn:schemas-microsoft-com:office:office" xmlns:r="http://schemas.openxmlformats.org/officeDocument/2006/relationships" xmlns:m="http://schemas.openxmlformats.org/officeDocument/2006/math" xmlns:v="urn:schemas-microsoft-com:vml" xmlns:wp14="http://schemas.microsoft.com/office/word/2010/wordprocessingDrawing" xmlns:wp="http://schemas.openxmlformats.org/drawingml/2006/wordprocessingDrawing" xmlns:w10="urn:schemas-microsoft-com:office:word" xmlns:w="http://schemas.openxmlformats.org/wordprocessingml/2006/main" xmlns:w14="http://schemas.microsoft.com/office/word/2010/wordml" xmlns:w15="http://schemas.microsoft.com/office/word/2012/wordml" xmlns:w16cid="http://schemas.microsoft.com/office/word/2016/wordml/cid" xmlns:w16se="http://schemas.microsoft.com/office/word/2015/wordml/symex" xmlns:wpg="http://schemas.microsoft.com/office/word/2010/wordprocessingGroup" xmlns:wpi="http://schemas.microsoft.com/office/word/2010/wordprocessingInk" xmlns:wne="http://schemas.microsoft.com/office/word/2006/wordml" xmlns:wps="http://schemas.microsoft.com/office/word/2010/wordprocessingShape" mc:Ignorable="w14 w15 w16se w16cid wp14">
   <w:abstractNum w:abstractNumId="0" w15:restartNumberingAfterBreak="0">
+    <w:nsid w:val="0DAE767F"/>
+    <w:multiLevelType w:val="hybridMultilevel"/>
+    <w:tmpl w:val="1C60DB18"/>
+    <w:lvl w:ilvl="0" w:tplc="0C0A0001">
+      <w:start w:val="1"/>
+      <w:numFmt w:val="bullet"/>
+      <w:lvlText w:val=""/>
+      <w:lvlJc w:val="left"/>
+      <w:pPr>
+        <w:ind w:left="945" w:hanging="360"/>
+      </w:pPr>
+      <w:rPr>
+        <w:rFonts w:ascii="Symbol" w:hAnsi="Symbol" w:hint="default"/>
+      </w:rPr>
+    </w:lvl>
+    <w:lvl w:ilvl="1" w:tplc="0C0A0003" w:tentative="1">
+      <w:start w:val="1"/>
+      <w:numFmt w:val="bullet"/>
+      <w:lvlText w:val="o"/>
+      <w:lvlJc w:val="left"/>
+      <w:pPr>
+        <w:ind w:left="1665" w:hanging="360"/>
+      </w:pPr>
+      <w:rPr>
+        <w:rFonts w:ascii="Courier New" w:hAnsi="Courier New" w:cs="Courier New" w:hint="default"/>
+      </w:rPr>
+    </w:lvl>
+    <w:lvl w:ilvl="2" w:tplc="0C0A0005" w:tentative="1">
+      <w:start w:val="1"/>
+      <w:numFmt w:val="bullet"/>
+      <w:lvlText w:val=""/>
+      <w:lvlJc w:val="left"/>
+      <w:pPr>
+        <w:ind w:left="2385" w:hanging="360"/>
+      </w:pPr>
+      <w:rPr>
+        <w:rFonts w:ascii="Wingdings" w:hAnsi="Wingdings" w:hint="default"/>
+      </w:rPr>
+    </w:lvl>
+    <w:lvl w:ilvl="3" w:tplc="0C0A0001" w:tentative="1">
+      <w:start w:val="1"/>
+      <w:numFmt w:val="bullet"/>
+      <w:lvlText w:val=""/>
+      <w:lvlJc w:val="left"/>
+      <w:pPr>
+        <w:ind w:left="3105" w:hanging="360"/>
+      </w:pPr>
+      <w:rPr>
+        <w:rFonts w:ascii="Symbol" w:hAnsi="Symbol" w:hint="default"/>
+      </w:rPr>
+    </w:lvl>
+    <w:lvl w:ilvl="4" w:tplc="0C0A0003" w:tentative="1">
+      <w:start w:val="1"/>
+      <w:numFmt w:val="bullet"/>
+      <w:lvlText w:val="o"/>
+      <w:lvlJc w:val="left"/>
+      <w:pPr>
+        <w:ind w:left="3825" w:hanging="360"/>
+      </w:pPr>
+      <w:rPr>
+        <w:rFonts w:ascii="Courier New" w:hAnsi="Courier New" w:cs="Courier New" w:hint="default"/>
+      </w:rPr>
+    </w:lvl>
+    <w:lvl w:ilvl="5" w:tplc="0C0A0005" w:tentative="1">
+      <w:start w:val="1"/>
+      <w:numFmt w:val="bullet"/>
+      <w:lvlText w:val=""/>
+      <w:lvlJc w:val="left"/>
+      <w:pPr>
+        <w:ind w:left="4545" w:hanging="360"/>
+      </w:pPr>
+      <w:rPr>
+        <w:rFonts w:ascii="Wingdings" w:hAnsi="Wingdings" w:hint="default"/>
+      </w:rPr>
+    </w:lvl>
+    <w:lvl w:ilvl="6" w:tplc="0C0A0001" w:tentative="1">
+      <w:start w:val="1"/>
+      <w:numFmt w:val="bullet"/>
+      <w:lvlText w:val=""/>
+      <w:lvlJc w:val="left"/>
+      <w:pPr>
+        <w:ind w:left="5265" w:hanging="360"/>
+      </w:pPr>
+      <w:rPr>
+        <w:rFonts w:ascii="Symbol" w:hAnsi="Symbol" w:hint="default"/>
+      </w:rPr>
+    </w:lvl>
+    <w:lvl w:ilvl="7" w:tplc="0C0A0003" w:tentative="1">
+      <w:start w:val="1"/>
+      <w:numFmt w:val="bullet"/>
+      <w:lvlText w:val="o"/>
+      <w:lvlJc w:val="left"/>
+      <w:pPr>
+        <w:ind w:left="5985" w:hanging="360"/>
+      </w:pPr>
+      <w:rPr>
+        <w:rFonts w:ascii="Courier New" w:hAnsi="Courier New" w:cs="Courier New" w:hint="default"/>
+      </w:rPr>
+    </w:lvl>
+    <w:lvl w:ilvl="8" w:tplc="0C0A0005" w:tentative="1">
+      <w:start w:val="1"/>
+      <w:numFmt w:val="bullet"/>
+      <w:lvlText w:val=""/>
+      <w:lvlJc w:val="left"/>
+      <w:pPr>
+        <w:ind w:left="6705" w:hanging="360"/>
+      </w:pPr>
+      <w:rPr>
+        <w:rFonts w:ascii="Wingdings" w:hAnsi="Wingdings" w:hint="default"/>
+      </w:rPr>
+    </w:lvl>
+  </w:abstractNum>
+  <w:abstractNum w:abstractNumId="1" w15:restartNumberingAfterBreak="0">
     <w:nsid w:val="116C0A74"/>
     <w:multiLevelType w:val="multilevel"/>
     <w:tmpl w:val="44E8E874"/>
@@ -5540,7 +6734,120 @@
       </w:pPr>
     </w:lvl>
   </w:abstractNum>
-  <w:abstractNum w:abstractNumId="1" w15:restartNumberingAfterBreak="0">
+  <w:abstractNum w:abstractNumId="2" w15:restartNumberingAfterBreak="0">
+    <w:nsid w:val="1E443D62"/>
+    <w:multiLevelType w:val="hybridMultilevel"/>
+    <w:tmpl w:val="BF361F90"/>
+    <w:lvl w:ilvl="0" w:tplc="0C0A0001">
+      <w:start w:val="1"/>
+      <w:numFmt w:val="bullet"/>
+      <w:lvlText w:val=""/>
+      <w:lvlJc w:val="left"/>
+      <w:pPr>
+        <w:ind w:left="945" w:hanging="360"/>
+      </w:pPr>
+      <w:rPr>
+        <w:rFonts w:ascii="Symbol" w:hAnsi="Symbol" w:hint="default"/>
+      </w:rPr>
+    </w:lvl>
+    <w:lvl w:ilvl="1" w:tplc="0C0A0003" w:tentative="1">
+      <w:start w:val="1"/>
+      <w:numFmt w:val="bullet"/>
+      <w:lvlText w:val="o"/>
+      <w:lvlJc w:val="left"/>
+      <w:pPr>
+        <w:ind w:left="1665" w:hanging="360"/>
+      </w:pPr>
+      <w:rPr>
+        <w:rFonts w:ascii="Courier New" w:hAnsi="Courier New" w:cs="Courier New" w:hint="default"/>
+      </w:rPr>
+    </w:lvl>
+    <w:lvl w:ilvl="2" w:tplc="0C0A0005" w:tentative="1">
+      <w:start w:val="1"/>
+      <w:numFmt w:val="bullet"/>
+      <w:lvlText w:val=""/>
+      <w:lvlJc w:val="left"/>
+      <w:pPr>
+        <w:ind w:left="2385" w:hanging="360"/>
+      </w:pPr>
+      <w:rPr>
+        <w:rFonts w:ascii="Wingdings" w:hAnsi="Wingdings" w:hint="default"/>
+      </w:rPr>
+    </w:lvl>
+    <w:lvl w:ilvl="3" w:tplc="0C0A0001" w:tentative="1">
+      <w:start w:val="1"/>
+      <w:numFmt w:val="bullet"/>
+      <w:lvlText w:val=""/>
+      <w:lvlJc w:val="left"/>
+      <w:pPr>
+        <w:ind w:left="3105" w:hanging="360"/>
+      </w:pPr>
+      <w:rPr>
+        <w:rFonts w:ascii="Symbol" w:hAnsi="Symbol" w:hint="default"/>
+      </w:rPr>
+    </w:lvl>
+    <w:lvl w:ilvl="4" w:tplc="0C0A0003" w:tentative="1">
+      <w:start w:val="1"/>
+      <w:numFmt w:val="bullet"/>
+      <w:lvlText w:val="o"/>
+      <w:lvlJc w:val="left"/>
+      <w:pPr>
+        <w:ind w:left="3825" w:hanging="360"/>
+      </w:pPr>
+      <w:rPr>
+        <w:rFonts w:ascii="Courier New" w:hAnsi="Courier New" w:cs="Courier New" w:hint="default"/>
+      </w:rPr>
+    </w:lvl>
+    <w:lvl w:ilvl="5" w:tplc="0C0A0005" w:tentative="1">
+      <w:start w:val="1"/>
+      <w:numFmt w:val="bullet"/>
+      <w:lvlText w:val=""/>
+      <w:lvlJc w:val="left"/>
+      <w:pPr>
+        <w:ind w:left="4545" w:hanging="360"/>
+      </w:pPr>
+      <w:rPr>
+        <w:rFonts w:ascii="Wingdings" w:hAnsi="Wingdings" w:hint="default"/>
+      </w:rPr>
+    </w:lvl>
+    <w:lvl w:ilvl="6" w:tplc="0C0A0001" w:tentative="1">
+      <w:start w:val="1"/>
+      <w:numFmt w:val="bullet"/>
+      <w:lvlText w:val=""/>
+      <w:lvlJc w:val="left"/>
+      <w:pPr>
+        <w:ind w:left="5265" w:hanging="360"/>
+      </w:pPr>
+      <w:rPr>
+        <w:rFonts w:ascii="Symbol" w:hAnsi="Symbol" w:hint="default"/>
+      </w:rPr>
+    </w:lvl>
+    <w:lvl w:ilvl="7" w:tplc="0C0A0003" w:tentative="1">
+      <w:start w:val="1"/>
+      <w:numFmt w:val="bullet"/>
+      <w:lvlText w:val="o"/>
+      <w:lvlJc w:val="left"/>
+      <w:pPr>
+        <w:ind w:left="5985" w:hanging="360"/>
+      </w:pPr>
+      <w:rPr>
+        <w:rFonts w:ascii="Courier New" w:hAnsi="Courier New" w:cs="Courier New" w:hint="default"/>
+      </w:rPr>
+    </w:lvl>
+    <w:lvl w:ilvl="8" w:tplc="0C0A0005" w:tentative="1">
+      <w:start w:val="1"/>
+      <w:numFmt w:val="bullet"/>
+      <w:lvlText w:val=""/>
+      <w:lvlJc w:val="left"/>
+      <w:pPr>
+        <w:ind w:left="6705" w:hanging="360"/>
+      </w:pPr>
+      <w:rPr>
+        <w:rFonts w:ascii="Wingdings" w:hAnsi="Wingdings" w:hint="default"/>
+      </w:rPr>
+    </w:lvl>
+  </w:abstractNum>
+  <w:abstractNum w:abstractNumId="3" w15:restartNumberingAfterBreak="0">
     <w:nsid w:val="28B618DE"/>
     <w:multiLevelType w:val="multilevel"/>
     <w:tmpl w:val="83A6DA92"/>
@@ -5653,7 +6960,7 @@
       </w:rPr>
     </w:lvl>
   </w:abstractNum>
-  <w:abstractNum w:abstractNumId="2" w15:restartNumberingAfterBreak="0">
+  <w:abstractNum w:abstractNumId="4" w15:restartNumberingAfterBreak="0">
     <w:nsid w:val="4E5027E0"/>
     <w:multiLevelType w:val="multilevel"/>
     <w:tmpl w:val="CDC6B14A"/>
@@ -5766,7 +7073,7 @@
       </w:rPr>
     </w:lvl>
   </w:abstractNum>
-  <w:abstractNum w:abstractNumId="3" w15:restartNumberingAfterBreak="0">
+  <w:abstractNum w:abstractNumId="5" w15:restartNumberingAfterBreak="0">
     <w:nsid w:val="55877695"/>
     <w:multiLevelType w:val="multilevel"/>
     <w:tmpl w:val="22C407A8"/>
@@ -5885,17 +7192,17 @@
       </w:pPr>
     </w:lvl>
   </w:abstractNum>
-  <w:abstractNum w:abstractNumId="4" w15:restartNumberingAfterBreak="0">
-    <w:nsid w:val="6E0C2431"/>
+  <w:abstractNum w:abstractNumId="6" w15:restartNumberingAfterBreak="0">
+    <w:nsid w:val="57F214F4"/>
     <w:multiLevelType w:val="hybridMultilevel"/>
-    <w:tmpl w:val="FA66E5FE"/>
+    <w:tmpl w:val="F9C6B424"/>
     <w:lvl w:ilvl="0" w:tplc="0C0A0001">
       <w:start w:val="1"/>
       <w:numFmt w:val="bullet"/>
       <w:lvlText w:val=""/>
       <w:lvlJc w:val="left"/>
       <w:pPr>
-        <w:ind w:left="939" w:hanging="360"/>
+        <w:ind w:left="1434" w:hanging="360"/>
       </w:pPr>
       <w:rPr>
         <w:rFonts w:ascii="Symbol" w:hAnsi="Symbol" w:hint="default"/>
@@ -5907,7 +7214,7 @@
       <w:lvlText w:val="o"/>
       <w:lvlJc w:val="left"/>
       <w:pPr>
-        <w:ind w:left="1659" w:hanging="360"/>
+        <w:ind w:left="2154" w:hanging="360"/>
       </w:pPr>
       <w:rPr>
         <w:rFonts w:ascii="Courier New" w:hAnsi="Courier New" w:cs="Courier New" w:hint="default"/>
@@ -5919,7 +7226,7 @@
       <w:lvlText w:val=""/>
       <w:lvlJc w:val="left"/>
       <w:pPr>
-        <w:ind w:left="2379" w:hanging="360"/>
+        <w:ind w:left="2874" w:hanging="360"/>
       </w:pPr>
       <w:rPr>
         <w:rFonts w:ascii="Wingdings" w:hAnsi="Wingdings" w:hint="default"/>
@@ -5931,7 +7238,7 @@
       <w:lvlText w:val=""/>
       <w:lvlJc w:val="left"/>
       <w:pPr>
-        <w:ind w:left="3099" w:hanging="360"/>
+        <w:ind w:left="3594" w:hanging="360"/>
       </w:pPr>
       <w:rPr>
         <w:rFonts w:ascii="Symbol" w:hAnsi="Symbol" w:hint="default"/>
@@ -5943,7 +7250,7 @@
       <w:lvlText w:val="o"/>
       <w:lvlJc w:val="left"/>
       <w:pPr>
-        <w:ind w:left="3819" w:hanging="360"/>
+        <w:ind w:left="4314" w:hanging="360"/>
       </w:pPr>
       <w:rPr>
         <w:rFonts w:ascii="Courier New" w:hAnsi="Courier New" w:cs="Courier New" w:hint="default"/>
@@ -5955,7 +7262,7 @@
       <w:lvlText w:val=""/>
       <w:lvlJc w:val="left"/>
       <w:pPr>
-        <w:ind w:left="4539" w:hanging="360"/>
+        <w:ind w:left="5034" w:hanging="360"/>
       </w:pPr>
       <w:rPr>
         <w:rFonts w:ascii="Wingdings" w:hAnsi="Wingdings" w:hint="default"/>
@@ -5967,7 +7274,7 @@
       <w:lvlText w:val=""/>
       <w:lvlJc w:val="left"/>
       <w:pPr>
-        <w:ind w:left="5259" w:hanging="360"/>
+        <w:ind w:left="5754" w:hanging="360"/>
       </w:pPr>
       <w:rPr>
         <w:rFonts w:ascii="Symbol" w:hAnsi="Symbol" w:hint="default"/>
@@ -5979,7 +7286,7 @@
       <w:lvlText w:val="o"/>
       <w:lvlJc w:val="left"/>
       <w:pPr>
-        <w:ind w:left="5979" w:hanging="360"/>
+        <w:ind w:left="6474" w:hanging="360"/>
       </w:pPr>
       <w:rPr>
         <w:rFonts w:ascii="Courier New" w:hAnsi="Courier New" w:cs="Courier New" w:hint="default"/>
@@ -5991,6 +7298,119 @@
       <w:lvlText w:val=""/>
       <w:lvlJc w:val="left"/>
       <w:pPr>
+        <w:ind w:left="7194" w:hanging="360"/>
+      </w:pPr>
+      <w:rPr>
+        <w:rFonts w:ascii="Wingdings" w:hAnsi="Wingdings" w:hint="default"/>
+      </w:rPr>
+    </w:lvl>
+  </w:abstractNum>
+  <w:abstractNum w:abstractNumId="7" w15:restartNumberingAfterBreak="0">
+    <w:nsid w:val="6E0C2431"/>
+    <w:multiLevelType w:val="hybridMultilevel"/>
+    <w:tmpl w:val="FA66E5FE"/>
+    <w:lvl w:ilvl="0" w:tplc="0C0A0001">
+      <w:start w:val="1"/>
+      <w:numFmt w:val="bullet"/>
+      <w:lvlText w:val=""/>
+      <w:lvlJc w:val="left"/>
+      <w:pPr>
+        <w:ind w:left="939" w:hanging="360"/>
+      </w:pPr>
+      <w:rPr>
+        <w:rFonts w:ascii="Symbol" w:hAnsi="Symbol" w:hint="default"/>
+      </w:rPr>
+    </w:lvl>
+    <w:lvl w:ilvl="1" w:tplc="0C0A0003" w:tentative="1">
+      <w:start w:val="1"/>
+      <w:numFmt w:val="bullet"/>
+      <w:lvlText w:val="o"/>
+      <w:lvlJc w:val="left"/>
+      <w:pPr>
+        <w:ind w:left="1659" w:hanging="360"/>
+      </w:pPr>
+      <w:rPr>
+        <w:rFonts w:ascii="Courier New" w:hAnsi="Courier New" w:cs="Courier New" w:hint="default"/>
+      </w:rPr>
+    </w:lvl>
+    <w:lvl w:ilvl="2" w:tplc="0C0A0005" w:tentative="1">
+      <w:start w:val="1"/>
+      <w:numFmt w:val="bullet"/>
+      <w:lvlText w:val=""/>
+      <w:lvlJc w:val="left"/>
+      <w:pPr>
+        <w:ind w:left="2379" w:hanging="360"/>
+      </w:pPr>
+      <w:rPr>
+        <w:rFonts w:ascii="Wingdings" w:hAnsi="Wingdings" w:hint="default"/>
+      </w:rPr>
+    </w:lvl>
+    <w:lvl w:ilvl="3" w:tplc="0C0A0001" w:tentative="1">
+      <w:start w:val="1"/>
+      <w:numFmt w:val="bullet"/>
+      <w:lvlText w:val=""/>
+      <w:lvlJc w:val="left"/>
+      <w:pPr>
+        <w:ind w:left="3099" w:hanging="360"/>
+      </w:pPr>
+      <w:rPr>
+        <w:rFonts w:ascii="Symbol" w:hAnsi="Symbol" w:hint="default"/>
+      </w:rPr>
+    </w:lvl>
+    <w:lvl w:ilvl="4" w:tplc="0C0A0003" w:tentative="1">
+      <w:start w:val="1"/>
+      <w:numFmt w:val="bullet"/>
+      <w:lvlText w:val="o"/>
+      <w:lvlJc w:val="left"/>
+      <w:pPr>
+        <w:ind w:left="3819" w:hanging="360"/>
+      </w:pPr>
+      <w:rPr>
+        <w:rFonts w:ascii="Courier New" w:hAnsi="Courier New" w:cs="Courier New" w:hint="default"/>
+      </w:rPr>
+    </w:lvl>
+    <w:lvl w:ilvl="5" w:tplc="0C0A0005" w:tentative="1">
+      <w:start w:val="1"/>
+      <w:numFmt w:val="bullet"/>
+      <w:lvlText w:val=""/>
+      <w:lvlJc w:val="left"/>
+      <w:pPr>
+        <w:ind w:left="4539" w:hanging="360"/>
+      </w:pPr>
+      <w:rPr>
+        <w:rFonts w:ascii="Wingdings" w:hAnsi="Wingdings" w:hint="default"/>
+      </w:rPr>
+    </w:lvl>
+    <w:lvl w:ilvl="6" w:tplc="0C0A0001" w:tentative="1">
+      <w:start w:val="1"/>
+      <w:numFmt w:val="bullet"/>
+      <w:lvlText w:val=""/>
+      <w:lvlJc w:val="left"/>
+      <w:pPr>
+        <w:ind w:left="5259" w:hanging="360"/>
+      </w:pPr>
+      <w:rPr>
+        <w:rFonts w:ascii="Symbol" w:hAnsi="Symbol" w:hint="default"/>
+      </w:rPr>
+    </w:lvl>
+    <w:lvl w:ilvl="7" w:tplc="0C0A0003" w:tentative="1">
+      <w:start w:val="1"/>
+      <w:numFmt w:val="bullet"/>
+      <w:lvlText w:val="o"/>
+      <w:lvlJc w:val="left"/>
+      <w:pPr>
+        <w:ind w:left="5979" w:hanging="360"/>
+      </w:pPr>
+      <w:rPr>
+        <w:rFonts w:ascii="Courier New" w:hAnsi="Courier New" w:cs="Courier New" w:hint="default"/>
+      </w:rPr>
+    </w:lvl>
+    <w:lvl w:ilvl="8" w:tplc="0C0A0005" w:tentative="1">
+      <w:start w:val="1"/>
+      <w:numFmt w:val="bullet"/>
+      <w:lvlText w:val=""/>
+      <w:lvlJc w:val="left"/>
+      <w:pPr>
         <w:ind w:left="6699" w:hanging="360"/>
       </w:pPr>
       <w:rPr>
@@ -5999,19 +7419,28 @@
     </w:lvl>
   </w:abstractNum>
   <w:num w:numId="1">
+    <w:abstractNumId w:val="5"/>
+  </w:num>
+  <w:num w:numId="2">
+    <w:abstractNumId w:val="1"/>
+  </w:num>
+  <w:num w:numId="3">
     <w:abstractNumId w:val="3"/>
   </w:num>
-  <w:num w:numId="2">
+  <w:num w:numId="4">
+    <w:abstractNumId w:val="4"/>
+  </w:num>
+  <w:num w:numId="5">
+    <w:abstractNumId w:val="7"/>
+  </w:num>
+  <w:num w:numId="6">
     <w:abstractNumId w:val="0"/>
   </w:num>
-  <w:num w:numId="3">
-    <w:abstractNumId w:val="1"/>
-  </w:num>
-  <w:num w:numId="4">
+  <w:num w:numId="7">
     <w:abstractNumId w:val="2"/>
   </w:num>
-  <w:num w:numId="5">
-    <w:abstractNumId w:val="4"/>
+  <w:num w:numId="8">
+    <w:abstractNumId w:val="6"/>
   </w:num>
 </w:numbering>
 </file>
@@ -10978,7 +12407,7 @@
 </file>
 
 <file path=customXml/itemProps4.xml><?xml version="1.0" encoding="utf-8"?>
-<ds:datastoreItem xmlns:ds="http://schemas.openxmlformats.org/officeDocument/2006/customXml" ds:itemID="{FACBA83D-EBEE-4E5B-96BC-0CBCD28FF1E3}">
+<ds:datastoreItem xmlns:ds="http://schemas.openxmlformats.org/officeDocument/2006/customXml" ds:itemID="{AEC5506C-C107-4F6A-BD93-21A11DF9E140}">
   <ds:schemaRefs>
     <ds:schemaRef ds:uri="http://schemas.openxmlformats.org/officeDocument/2006/bibliography"/>
   </ds:schemaRefs>

</xml_diff>